<commit_message>
atualizacao projeto sistema controle academico, todos os esqueletos das telas construídos e todos os logins funcionando
</commit_message>
<xml_diff>
--- a/src/Estudo de Caso - SCOA.docx
+++ b/src/Estudo de Caso - SCOA.docx
@@ -8527,8 +8527,8 @@
         </w:rPr>
       </w:pPr>
       <w:bookmarkStart w:id="0" w:name="_Toc105934010"/>
-      <w:bookmarkStart w:id="1" w:name="_Hlk105928834"/>
-      <w:bookmarkStart w:id="2" w:name="_Toc116681508"/>
+      <w:bookmarkStart w:id="1" w:name="_Toc116681508"/>
+      <w:bookmarkStart w:id="2" w:name="_Hlk105928834"/>
       <w:r>
         <w:rPr>
           <w:rFonts w:ascii="Arial" w:hAnsi="Arial" w:cs="Arial"/>
@@ -8540,7 +8540,7 @@
         <w:t>Introdução</w:t>
       </w:r>
       <w:bookmarkEnd w:id="0"/>
-      <w:bookmarkEnd w:id="2"/>
+      <w:bookmarkEnd w:id="1"/>
     </w:p>
     <w:p>
       <w:pPr>
@@ -16863,7 +16863,7 @@
         <w:t xml:space="preserve"> Desejável</w:t>
       </w:r>
     </w:p>
-    <w:bookmarkEnd w:id="1"/>
+    <w:bookmarkEnd w:id="2"/>
     <w:p>
       <w:pPr>
         <w:pStyle w:val="PargrafodaLista"/>
@@ -24523,22 +24523,27 @@
       </w:pPr>
       <w:bookmarkStart w:id="80" w:name="_Toc116681566"/>
       <w:r>
-        <w:rPr>
-          <w:noProof/>
-        </w:rPr>
         <w:drawing>
-          <wp:anchor distT="0" distB="0" distL="114300" distR="114300" simplePos="0" relativeHeight="251668480" behindDoc="0" locked="0" layoutInCell="1" allowOverlap="1" wp14:anchorId="0E6B2953" wp14:editId="21FBB265">
+          <wp:anchor distT="0" distB="0" distL="114300" distR="114300" simplePos="0" relativeHeight="251692032" behindDoc="1" locked="0" layoutInCell="1" allowOverlap="1" wp14:anchorId="4F3DB488" wp14:editId="03A54402">
             <wp:simplePos x="0" y="0"/>
             <wp:positionH relativeFrom="page">
-              <wp:align>center</wp:align>
+              <wp:align>left</wp:align>
             </wp:positionH>
             <wp:positionV relativeFrom="paragraph">
-              <wp:posOffset>312420</wp:posOffset>
+              <wp:posOffset>561726</wp:posOffset>
             </wp:positionV>
-            <wp:extent cx="6429375" cy="3903420"/>
-            <wp:effectExtent l="0" t="0" r="0" b="1905"/>
-            <wp:wrapNone/>
-            <wp:docPr id="4" name="Imagem 4" descr="Diagrama, Desenho técnico&#10;&#10;Descrição gerada automaticamente"/>
+            <wp:extent cx="7545705" cy="4693920"/>
+            <wp:effectExtent l="0" t="0" r="0" b="0"/>
+            <wp:wrapTight wrapText="bothSides">
+              <wp:wrapPolygon edited="0">
+                <wp:start x="0" y="0"/>
+                <wp:lineTo x="0" y="21477"/>
+                <wp:lineTo x="21540" y="21477"/>
+                <wp:lineTo x="21540" y="0"/>
+                <wp:lineTo x="0" y="0"/>
+              </wp:wrapPolygon>
+            </wp:wrapTight>
+            <wp:docPr id="8" name="Imagem 8" descr="Diagrama&#10;&#10;Descrição gerada automaticamente"/>
             <wp:cNvGraphicFramePr>
               <a:graphicFrameLocks xmlns:a="http://schemas.openxmlformats.org/drawingml/2006/main" noChangeAspect="1"/>
             </wp:cNvGraphicFramePr>
@@ -24546,7 +24551,7 @@
               <a:graphicData uri="http://schemas.openxmlformats.org/drawingml/2006/picture">
                 <pic:pic xmlns:pic="http://schemas.openxmlformats.org/drawingml/2006/picture">
                   <pic:nvPicPr>
-                    <pic:cNvPr id="4" name="Imagem 4" descr="Diagrama, Desenho técnico&#10;&#10;Descrição gerada automaticamente"/>
+                    <pic:cNvPr id="8" name="Imagem 8" descr="Diagrama&#10;&#10;Descrição gerada automaticamente"/>
                     <pic:cNvPicPr/>
                   </pic:nvPicPr>
                   <pic:blipFill>
@@ -24564,7 +24569,7 @@
                   <pic:spPr>
                     <a:xfrm>
                       <a:off x="0" y="0"/>
-                      <a:ext cx="6429375" cy="3903420"/>
+                      <a:ext cx="7567096" cy="4707718"/>
                     </a:xfrm>
                     <a:prstGeom prst="rect">
                       <a:avLst/>
@@ -24613,13 +24618,6 @@
     <w:p/>
     <w:p/>
     <w:p/>
-    <w:p/>
-    <w:p/>
-    <w:p/>
-    <w:p/>
-    <w:p/>
-    <w:p/>
-    <w:p/>
     <w:p>
       <w:pPr>
         <w:pStyle w:val="PargrafodaLista"/>
@@ -24646,6 +24644,7 @@
           <w:sz w:val="28"/>
           <w:szCs w:val="28"/>
         </w:rPr>
+        <w:lastRenderedPageBreak/>
         <w:t>7</w:t>
       </w:r>
       <w:r>
@@ -24705,17 +24704,25 @@
           <w:noProof/>
         </w:rPr>
         <w:drawing>
-          <wp:anchor distT="0" distB="0" distL="114300" distR="114300" simplePos="0" relativeHeight="251669504" behindDoc="1" locked="0" layoutInCell="1" allowOverlap="1" wp14:anchorId="6F39FD6B" wp14:editId="1B1A3638">
+          <wp:anchor distT="0" distB="0" distL="114300" distR="114300" simplePos="0" relativeHeight="251669504" behindDoc="1" locked="0" layoutInCell="1" allowOverlap="1" wp14:anchorId="6F39FD6B" wp14:editId="396C6621">
             <wp:simplePos x="0" y="0"/>
             <wp:positionH relativeFrom="page">
-              <wp:align>left</wp:align>
+              <wp:posOffset>1478943</wp:posOffset>
             </wp:positionH>
             <wp:positionV relativeFrom="paragraph">
-              <wp:posOffset>266700</wp:posOffset>
+              <wp:posOffset>356566</wp:posOffset>
             </wp:positionV>
-            <wp:extent cx="7519670" cy="4391025"/>
-            <wp:effectExtent l="0" t="0" r="5080" b="9525"/>
-            <wp:wrapNone/>
+            <wp:extent cx="4691270" cy="2950713"/>
+            <wp:effectExtent l="0" t="0" r="0" b="2540"/>
+            <wp:wrapTight wrapText="bothSides">
+              <wp:wrapPolygon edited="0">
+                <wp:start x="0" y="0"/>
+                <wp:lineTo x="0" y="21479"/>
+                <wp:lineTo x="21492" y="21479"/>
+                <wp:lineTo x="21492" y="0"/>
+                <wp:lineTo x="0" y="0"/>
+              </wp:wrapPolygon>
+            </wp:wrapTight>
             <wp:docPr id="10" name="Imagem 10" descr="Diagrama&#10;&#10;Descrição gerada automaticamente"/>
             <wp:cNvGraphicFramePr>
               <a:graphicFrameLocks xmlns:a="http://schemas.openxmlformats.org/drawingml/2006/main" noChangeAspect="1"/>
@@ -24742,7 +24749,7 @@
                   <pic:spPr>
                     <a:xfrm>
                       <a:off x="0" y="0"/>
-                      <a:ext cx="7519670" cy="4391025"/>
+                      <a:ext cx="4691270" cy="2950713"/>
                     </a:xfrm>
                     <a:prstGeom prst="rect">
                       <a:avLst/>
@@ -24800,7 +24807,12 @@
         </w:rPr>
       </w:pPr>
       <w:bookmarkStart w:id="83" w:name="_Toc116681569"/>
-      <w:r>
+    </w:p>
+    <w:p>
+      <w:pPr>
+        <w:pStyle w:val="Ttulo2"/>
+        <w:spacing w:before="0"/>
+        <w:ind w:left="726" w:firstLine="692"/>
         <w:rPr>
           <w:rFonts w:ascii="Arial" w:hAnsi="Arial" w:cs="Arial"/>
           <w:b/>
@@ -24810,10 +24822,13 @@
           <w:sz w:val="28"/>
           <w:szCs w:val="28"/>
         </w:rPr>
-        <w:lastRenderedPageBreak/>
-        <w:t xml:space="preserve">7.2.2. </w:t>
-      </w:r>
-      <w:r>
+      </w:pPr>
+    </w:p>
+    <w:p>
+      <w:pPr>
+        <w:pStyle w:val="Ttulo2"/>
+        <w:spacing w:before="0"/>
+        <w:ind w:left="726" w:firstLine="692"/>
         <w:rPr>
           <w:rFonts w:ascii="Arial" w:hAnsi="Arial" w:cs="Arial"/>
           <w:b/>
@@ -24823,6 +24838,65 @@
           <w:sz w:val="28"/>
           <w:szCs w:val="28"/>
         </w:rPr>
+      </w:pPr>
+    </w:p>
+    <w:p/>
+    <w:p/>
+    <w:p/>
+    <w:p/>
+    <w:p>
+      <w:pPr>
+        <w:pStyle w:val="Ttulo2"/>
+        <w:spacing w:before="0"/>
+        <w:ind w:left="726" w:firstLine="692"/>
+        <w:rPr>
+          <w:rFonts w:ascii="Arial" w:hAnsi="Arial" w:cs="Arial"/>
+          <w:b/>
+          <w:bCs/>
+          <w:noProof/>
+          <w:color w:val="auto"/>
+          <w:sz w:val="28"/>
+          <w:szCs w:val="28"/>
+        </w:rPr>
+      </w:pPr>
+    </w:p>
+    <w:p>
+      <w:pPr>
+        <w:pStyle w:val="Ttulo2"/>
+        <w:spacing w:before="0"/>
+        <w:ind w:left="726" w:firstLine="692"/>
+        <w:rPr>
+          <w:rFonts w:ascii="Arial" w:hAnsi="Arial" w:cs="Arial"/>
+          <w:b/>
+          <w:bCs/>
+          <w:noProof/>
+          <w:color w:val="auto"/>
+          <w:sz w:val="28"/>
+          <w:szCs w:val="28"/>
+        </w:rPr>
+      </w:pPr>
+      <w:r>
+        <w:rPr>
+          <w:rFonts w:ascii="Arial" w:hAnsi="Arial" w:cs="Arial"/>
+          <w:b/>
+          <w:bCs/>
+          <w:noProof/>
+          <w:color w:val="auto"/>
+          <w:sz w:val="28"/>
+          <w:szCs w:val="28"/>
+        </w:rPr>
+        <w:t xml:space="preserve">7.2.2. </w:t>
+      </w:r>
+      <w:r>
+        <w:rPr>
+          <w:rFonts w:ascii="Arial" w:hAnsi="Arial" w:cs="Arial"/>
+          <w:b/>
+          <w:bCs/>
+          <w:noProof/>
+          <w:color w:val="auto"/>
+          <w:sz w:val="28"/>
+          <w:szCs w:val="28"/>
+        </w:rPr>
         <w:t>Parte 2</w:t>
       </w:r>
       <w:bookmarkEnd w:id="83"/>
@@ -24838,31 +24912,30 @@
       <w:r>
         <w:rPr>
           <w:rFonts w:ascii="Arial" w:hAnsi="Arial" w:cs="Arial"/>
-          <w:noProof/>
           <w:sz w:val="28"/>
           <w:szCs w:val="28"/>
         </w:rPr>
         <w:drawing>
-          <wp:anchor distT="0" distB="0" distL="114300" distR="114300" simplePos="0" relativeHeight="251676672" behindDoc="1" locked="0" layoutInCell="1" allowOverlap="1" wp14:anchorId="09F9D2A3" wp14:editId="10C9FB99">
+          <wp:anchor distT="0" distB="0" distL="114300" distR="114300" simplePos="0" relativeHeight="251693056" behindDoc="1" locked="0" layoutInCell="1" allowOverlap="1" wp14:anchorId="7ED9ADEE" wp14:editId="76232BD2">
             <wp:simplePos x="0" y="0"/>
             <wp:positionH relativeFrom="page">
-              <wp:posOffset>280670</wp:posOffset>
+              <wp:align>center</wp:align>
             </wp:positionH>
             <wp:positionV relativeFrom="paragraph">
-              <wp:posOffset>255905</wp:posOffset>
+              <wp:posOffset>356925</wp:posOffset>
             </wp:positionV>
-            <wp:extent cx="6998970" cy="4533900"/>
-            <wp:effectExtent l="0" t="0" r="0" b="0"/>
+            <wp:extent cx="7007901" cy="4126727"/>
+            <wp:effectExtent l="0" t="0" r="2540" b="7620"/>
             <wp:wrapTight wrapText="bothSides">
               <wp:wrapPolygon edited="0">
                 <wp:start x="0" y="0"/>
-                <wp:lineTo x="0" y="21509"/>
-                <wp:lineTo x="21518" y="21509"/>
-                <wp:lineTo x="21518" y="0"/>
+                <wp:lineTo x="0" y="21540"/>
+                <wp:lineTo x="21549" y="21540"/>
+                <wp:lineTo x="21549" y="0"/>
                 <wp:lineTo x="0" y="0"/>
               </wp:wrapPolygon>
             </wp:wrapTight>
-            <wp:docPr id="12" name="Imagem 12" descr="Diagrama, Esquemático&#10;&#10;Descrição gerada automaticamente"/>
+            <wp:docPr id="13" name="Imagem 13" descr="Diagrama, Esquemático&#10;&#10;Descrição gerada automaticamente"/>
             <wp:cNvGraphicFramePr>
               <a:graphicFrameLocks xmlns:a="http://schemas.openxmlformats.org/drawingml/2006/main" noChangeAspect="1"/>
             </wp:cNvGraphicFramePr>
@@ -24870,7 +24943,7 @@
               <a:graphicData uri="http://schemas.openxmlformats.org/drawingml/2006/picture">
                 <pic:pic xmlns:pic="http://schemas.openxmlformats.org/drawingml/2006/picture">
                   <pic:nvPicPr>
-                    <pic:cNvPr id="12" name="Imagem 12" descr="Diagrama, Esquemático&#10;&#10;Descrição gerada automaticamente"/>
+                    <pic:cNvPr id="13" name="Imagem 13" descr="Diagrama, Esquemático&#10;&#10;Descrição gerada automaticamente"/>
                     <pic:cNvPicPr/>
                   </pic:nvPicPr>
                   <pic:blipFill>
@@ -24888,7 +24961,7 @@
                   <pic:spPr>
                     <a:xfrm>
                       <a:off x="0" y="0"/>
-                      <a:ext cx="6998970" cy="4533900"/>
+                      <a:ext cx="7007901" cy="4126727"/>
                     </a:xfrm>
                     <a:prstGeom prst="rect">
                       <a:avLst/>
@@ -24897,12 +24970,6 @@
                 </pic:pic>
               </a:graphicData>
             </a:graphic>
-            <wp14:sizeRelH relativeFrom="margin">
-              <wp14:pctWidth>0</wp14:pctWidth>
-            </wp14:sizeRelH>
-            <wp14:sizeRelV relativeFrom="margin">
-              <wp14:pctHeight>0</wp14:pctHeight>
-            </wp14:sizeRelV>
           </wp:anchor>
         </w:drawing>
       </w:r>
@@ -24910,7 +24977,7 @@
     <w:p>
       <w:pPr>
         <w:pStyle w:val="Ttulo2"/>
-        <w:ind w:left="726" w:firstLine="692"/>
+        <w:ind w:left="386" w:firstLine="692"/>
         <w:rPr>
           <w:rFonts w:ascii="Arial" w:hAnsi="Arial" w:cs="Arial"/>
           <w:b/>
@@ -24931,27 +24998,76 @@
           <w:sz w:val="28"/>
           <w:szCs w:val="28"/>
         </w:rPr>
+        <w:lastRenderedPageBreak/>
+        <w:t xml:space="preserve">7.2.3. </w:t>
+      </w:r>
+      <w:r>
+        <w:rPr>
+          <w:rFonts w:ascii="Arial" w:hAnsi="Arial" w:cs="Arial"/>
+          <w:b/>
+          <w:bCs/>
+          <w:noProof/>
+          <w:color w:val="auto"/>
+          <w:sz w:val="28"/>
+          <w:szCs w:val="28"/>
+        </w:rPr>
+        <w:t xml:space="preserve">Parte </w:t>
+      </w:r>
+      <w:r>
+        <w:rPr>
+          <w:rFonts w:ascii="Arial" w:hAnsi="Arial" w:cs="Arial"/>
+          <w:b/>
+          <w:bCs/>
+          <w:noProof/>
+          <w:color w:val="auto"/>
+          <w:sz w:val="28"/>
+          <w:szCs w:val="28"/>
+        </w:rPr>
+        <w:t>3</w:t>
+      </w:r>
+      <w:bookmarkEnd w:id="84"/>
+    </w:p>
+    <w:p>
+      <w:pPr>
+        <w:rPr>
+          <w:rFonts w:ascii="Arial" w:hAnsi="Arial" w:cs="Arial"/>
+          <w:b/>
+          <w:bCs/>
+          <w:noProof/>
+          <w:sz w:val="28"/>
+          <w:szCs w:val="28"/>
+        </w:rPr>
+      </w:pPr>
+      <w:r>
+        <w:rPr>
+          <w:rFonts w:ascii="Arial" w:hAnsi="Arial" w:cs="Arial"/>
+          <w:b/>
+          <w:bCs/>
+          <w:noProof/>
+          <w:sz w:val="28"/>
+          <w:szCs w:val="28"/>
+        </w:rPr>
         <w:drawing>
-          <wp:anchor distT="0" distB="0" distL="114300" distR="114300" simplePos="0" relativeHeight="251671552" behindDoc="1" locked="0" layoutInCell="1" allowOverlap="1" wp14:anchorId="4E1E6845" wp14:editId="7B62A22D">
+          <wp:anchor distT="0" distB="0" distL="114300" distR="114300" simplePos="0" relativeHeight="251694080" behindDoc="1" locked="0" layoutInCell="1" allowOverlap="1" wp14:anchorId="5813267A" wp14:editId="79E02C81">
             <wp:simplePos x="0" y="0"/>
             <wp:positionH relativeFrom="page">
-              <wp:align>right</wp:align>
+              <wp:align>center</wp:align>
             </wp:positionH>
             <wp:positionV relativeFrom="paragraph">
-              <wp:posOffset>419100</wp:posOffset>
+              <wp:posOffset>323022</wp:posOffset>
             </wp:positionV>
-            <wp:extent cx="7546340" cy="3009900"/>
-            <wp:effectExtent l="0" t="0" r="0" b="0"/>
+            <wp:extent cx="7158952" cy="3260034"/>
+            <wp:effectExtent l="0" t="0" r="4445" b="0"/>
             <wp:wrapTight wrapText="bothSides">
               <wp:wrapPolygon edited="0">
                 <wp:start x="0" y="0"/>
-                <wp:lineTo x="0" y="21463"/>
-                <wp:lineTo x="21538" y="21463"/>
-                <wp:lineTo x="21538" y="0"/>
+                <wp:lineTo x="0" y="21461"/>
+                <wp:lineTo x="21556" y="21461"/>
+                <wp:lineTo x="21556" y="0"/>
                 <wp:lineTo x="0" y="0"/>
               </wp:wrapPolygon>
             </wp:wrapTight>
-            <wp:docPr id="14" name="Imagem 14" descr="Diagrama, Desenho técnico&#10;&#10;Descrição gerada automaticamente"/>
+            <wp:docPr id="25" name="Imagem 25" descr="Diagrama&#10;&#10;Descrição gerada automaticamente"/>
             <wp:cNvGraphicFramePr>
               <a:graphicFrameLocks xmlns:a="http://schemas.openxmlformats.org/drawingml/2006/main" noChangeAspect="1"/>
             </wp:cNvGraphicFramePr>
@@ -24959,7 +25075,7 @@
               <a:graphicData uri="http://schemas.openxmlformats.org/drawingml/2006/picture">
                 <pic:pic xmlns:pic="http://schemas.openxmlformats.org/drawingml/2006/picture">
                   <pic:nvPicPr>
-                    <pic:cNvPr id="14" name="Imagem 14" descr="Diagrama, Desenho técnico&#10;&#10;Descrição gerada automaticamente"/>
+                    <pic:cNvPr id="25" name="Imagem 25" descr="Diagrama&#10;&#10;Descrição gerada automaticamente"/>
                     <pic:cNvPicPr/>
                   </pic:nvPicPr>
                   <pic:blipFill>
@@ -24977,7 +25093,7 @@
                   <pic:spPr>
                     <a:xfrm>
                       <a:off x="0" y="0"/>
-                      <a:ext cx="7546340" cy="3009900"/>
+                      <a:ext cx="7158952" cy="3260034"/>
                     </a:xfrm>
                     <a:prstGeom prst="rect">
                       <a:avLst/>
@@ -24995,7 +25111,11 @@
           </wp:anchor>
         </w:drawing>
       </w:r>
-      <w:r>
+    </w:p>
+    <w:p>
+      <w:pPr>
+        <w:pStyle w:val="Ttulo2"/>
+        <w:ind w:left="726" w:firstLine="692"/>
         <w:rPr>
           <w:rFonts w:ascii="Arial" w:hAnsi="Arial" w:cs="Arial"/>
           <w:b/>
@@ -25005,8 +25125,8 @@
           <w:sz w:val="28"/>
           <w:szCs w:val="28"/>
         </w:rPr>
-        <w:t xml:space="preserve">7.2.3. </w:t>
-      </w:r>
+      </w:pPr>
+      <w:bookmarkStart w:id="85" w:name="_Toc116681571"/>
       <w:r>
         <w:rPr>
           <w:rFonts w:ascii="Arial" w:hAnsi="Arial" w:cs="Arial"/>
@@ -25017,7 +25137,7 @@
           <w:sz w:val="28"/>
           <w:szCs w:val="28"/>
         </w:rPr>
-        <w:t xml:space="preserve">Parte </w:t>
+        <w:t>7.2.4</w:t>
       </w:r>
       <w:r>
         <w:rPr>
@@ -25029,51 +25149,75 @@
           <w:sz w:val="28"/>
           <w:szCs w:val="28"/>
         </w:rPr>
-        <w:t>3</w:t>
-      </w:r>
-      <w:bookmarkEnd w:id="84"/>
-    </w:p>
-    <w:p>
-      <w:pPr>
+        <w:t>.</w:t>
+      </w:r>
+      <w:r>
         <w:rPr>
           <w:rFonts w:ascii="Arial" w:hAnsi="Arial" w:cs="Arial"/>
           <w:b/>
           <w:bCs/>
           <w:noProof/>
-          <w:sz w:val="28"/>
-          <w:szCs w:val="28"/>
-        </w:rPr>
-      </w:pPr>
+          <w:color w:val="auto"/>
+          <w:sz w:val="28"/>
+          <w:szCs w:val="28"/>
+        </w:rPr>
+        <w:t xml:space="preserve"> </w:t>
+      </w:r>
       <w:r>
         <w:rPr>
           <w:rFonts w:ascii="Arial" w:hAnsi="Arial" w:cs="Arial"/>
           <w:b/>
           <w:bCs/>
           <w:noProof/>
+          <w:color w:val="auto"/>
+          <w:sz w:val="28"/>
+          <w:szCs w:val="28"/>
+        </w:rPr>
+        <w:t>Parte 4</w:t>
+      </w:r>
+      <w:bookmarkEnd w:id="85"/>
+    </w:p>
+    <w:p>
+      <w:pPr>
+        <w:rPr>
+          <w:rFonts w:ascii="Arial" w:hAnsi="Arial" w:cs="Arial"/>
+          <w:b/>
+          <w:bCs/>
+          <w:noProof/>
+          <w:sz w:val="28"/>
+          <w:szCs w:val="28"/>
+        </w:rPr>
+      </w:pPr>
+      <w:r>
+        <w:rPr>
+          <w:rFonts w:ascii="Arial" w:hAnsi="Arial" w:cs="Arial"/>
+          <w:b/>
+          <w:bCs/>
+          <w:noProof/>
           <w:sz w:val="28"/>
           <w:szCs w:val="28"/>
         </w:rPr>
         <w:drawing>
-          <wp:anchor distT="0" distB="0" distL="114300" distR="114300" simplePos="0" relativeHeight="251681792" behindDoc="1" locked="0" layoutInCell="1" allowOverlap="1" wp14:anchorId="57391A16" wp14:editId="392780B8">
+          <wp:anchor distT="0" distB="0" distL="114300" distR="114300" simplePos="0" relativeHeight="251696128" behindDoc="1" locked="0" layoutInCell="1" allowOverlap="1" wp14:anchorId="7A9DD5C0" wp14:editId="1F219800">
             <wp:simplePos x="0" y="0"/>
             <wp:positionH relativeFrom="page">
               <wp:align>center</wp:align>
             </wp:positionH>
             <wp:positionV relativeFrom="paragraph">
-              <wp:posOffset>359410</wp:posOffset>
+              <wp:posOffset>325120</wp:posOffset>
             </wp:positionV>
-            <wp:extent cx="7306151" cy="3286125"/>
-            <wp:effectExtent l="0" t="0" r="9525" b="0"/>
+            <wp:extent cx="6821805" cy="3681095"/>
+            <wp:effectExtent l="0" t="0" r="0" b="0"/>
             <wp:wrapTight wrapText="bothSides">
               <wp:wrapPolygon edited="0">
                 <wp:start x="0" y="0"/>
-                <wp:lineTo x="0" y="21412"/>
-                <wp:lineTo x="21572" y="21412"/>
-                <wp:lineTo x="21572" y="0"/>
+                <wp:lineTo x="0" y="21462"/>
+                <wp:lineTo x="21534" y="21462"/>
+                <wp:lineTo x="21534" y="0"/>
                 <wp:lineTo x="0" y="0"/>
               </wp:wrapPolygon>
             </wp:wrapTight>
-            <wp:docPr id="24" name="Imagem 24" descr="Diagrama, Desenho técnico, Esquemático&#10;&#10;Descrição gerada automaticamente"/>
+            <wp:docPr id="26" name="Imagem 26" descr="Diagrama&#10;&#10;Descrição gerada automaticamente"/>
             <wp:cNvGraphicFramePr>
               <a:graphicFrameLocks xmlns:a="http://schemas.openxmlformats.org/drawingml/2006/main" noChangeAspect="1"/>
             </wp:cNvGraphicFramePr>
@@ -25081,7 +25225,7 @@
               <a:graphicData uri="http://schemas.openxmlformats.org/drawingml/2006/picture">
                 <pic:pic xmlns:pic="http://schemas.openxmlformats.org/drawingml/2006/picture">
                   <pic:nvPicPr>
-                    <pic:cNvPr id="24" name="Imagem 24" descr="Diagrama, Desenho técnico, Esquemático&#10;&#10;Descrição gerada automaticamente"/>
+                    <pic:cNvPr id="26" name="Imagem 26" descr="Diagrama&#10;&#10;Descrição gerada automaticamente"/>
                     <pic:cNvPicPr/>
                   </pic:nvPicPr>
                   <pic:blipFill>
@@ -25099,7 +25243,7 @@
                   <pic:spPr>
                     <a:xfrm>
                       <a:off x="0" y="0"/>
-                      <a:ext cx="7306151" cy="3286125"/>
+                      <a:ext cx="6821805" cy="3681095"/>
                     </a:xfrm>
                     <a:prstGeom prst="rect">
                       <a:avLst/>
@@ -25120,168 +25264,6 @@
     </w:p>
     <w:p>
       <w:pPr>
-        <w:rPr>
-          <w:rFonts w:ascii="Arial" w:hAnsi="Arial" w:cs="Arial"/>
-          <w:b/>
-          <w:bCs/>
-          <w:noProof/>
-          <w:sz w:val="28"/>
-          <w:szCs w:val="28"/>
-        </w:rPr>
-      </w:pPr>
-    </w:p>
-    <w:p>
-      <w:pPr>
-        <w:pStyle w:val="Ttulo2"/>
-        <w:ind w:left="726" w:firstLine="692"/>
-        <w:rPr>
-          <w:rFonts w:ascii="Arial" w:hAnsi="Arial" w:cs="Arial"/>
-          <w:b/>
-          <w:bCs/>
-          <w:noProof/>
-          <w:color w:val="auto"/>
-          <w:sz w:val="28"/>
-          <w:szCs w:val="28"/>
-        </w:rPr>
-      </w:pPr>
-      <w:bookmarkStart w:id="85" w:name="_Toc116681571"/>
-      <w:r>
-        <w:rPr>
-          <w:rFonts w:ascii="Arial" w:hAnsi="Arial" w:cs="Arial"/>
-          <w:b/>
-          <w:bCs/>
-          <w:noProof/>
-          <w:color w:val="auto"/>
-          <w:sz w:val="28"/>
-          <w:szCs w:val="28"/>
-        </w:rPr>
-        <w:t>7.2.4</w:t>
-      </w:r>
-      <w:r>
-        <w:rPr>
-          <w:rFonts w:ascii="Arial" w:hAnsi="Arial" w:cs="Arial"/>
-          <w:b/>
-          <w:bCs/>
-          <w:noProof/>
-          <w:color w:val="auto"/>
-          <w:sz w:val="28"/>
-          <w:szCs w:val="28"/>
-        </w:rPr>
-        <w:t>.</w:t>
-      </w:r>
-      <w:r>
-        <w:rPr>
-          <w:rFonts w:ascii="Arial" w:hAnsi="Arial" w:cs="Arial"/>
-          <w:b/>
-          <w:bCs/>
-          <w:noProof/>
-          <w:color w:val="auto"/>
-          <w:sz w:val="28"/>
-          <w:szCs w:val="28"/>
-        </w:rPr>
-        <w:t xml:space="preserve"> </w:t>
-      </w:r>
-      <w:r>
-        <w:rPr>
-          <w:rFonts w:ascii="Arial" w:hAnsi="Arial" w:cs="Arial"/>
-          <w:b/>
-          <w:bCs/>
-          <w:noProof/>
-          <w:color w:val="auto"/>
-          <w:sz w:val="28"/>
-          <w:szCs w:val="28"/>
-        </w:rPr>
-        <w:t>Parte 4</w:t>
-      </w:r>
-      <w:bookmarkEnd w:id="85"/>
-    </w:p>
-    <w:p>
-      <w:pPr>
-        <w:rPr>
-          <w:rFonts w:ascii="Arial" w:hAnsi="Arial" w:cs="Arial"/>
-          <w:b/>
-          <w:bCs/>
-          <w:noProof/>
-          <w:sz w:val="28"/>
-          <w:szCs w:val="28"/>
-        </w:rPr>
-      </w:pPr>
-      <w:r>
-        <w:rPr>
-          <w:rFonts w:ascii="Arial" w:hAnsi="Arial" w:cs="Arial"/>
-          <w:b/>
-          <w:bCs/>
-          <w:noProof/>
-          <w:sz w:val="28"/>
-          <w:szCs w:val="28"/>
-        </w:rPr>
-        <w:drawing>
-          <wp:anchor distT="0" distB="0" distL="114300" distR="114300" simplePos="0" relativeHeight="251672576" behindDoc="1" locked="0" layoutInCell="1" allowOverlap="1" wp14:anchorId="66E1759B" wp14:editId="78EF44ED">
-            <wp:simplePos x="0" y="0"/>
-            <wp:positionH relativeFrom="page">
-              <wp:align>right</wp:align>
-            </wp:positionH>
-            <wp:positionV relativeFrom="paragraph">
-              <wp:posOffset>354964</wp:posOffset>
-            </wp:positionV>
-            <wp:extent cx="7540396" cy="4314825"/>
-            <wp:effectExtent l="0" t="0" r="3810" b="0"/>
-            <wp:wrapTight wrapText="bothSides">
-              <wp:wrapPolygon edited="0">
-                <wp:start x="0" y="0"/>
-                <wp:lineTo x="0" y="21457"/>
-                <wp:lineTo x="21556" y="21457"/>
-                <wp:lineTo x="21556" y="0"/>
-                <wp:lineTo x="0" y="0"/>
-              </wp:wrapPolygon>
-            </wp:wrapTight>
-            <wp:docPr id="15" name="Imagem 15" descr="Diagrama&#10;&#10;Descrição gerada automaticamente"/>
-            <wp:cNvGraphicFramePr>
-              <a:graphicFrameLocks xmlns:a="http://schemas.openxmlformats.org/drawingml/2006/main" noChangeAspect="1"/>
-            </wp:cNvGraphicFramePr>
-            <a:graphic xmlns:a="http://schemas.openxmlformats.org/drawingml/2006/main">
-              <a:graphicData uri="http://schemas.openxmlformats.org/drawingml/2006/picture">
-                <pic:pic xmlns:pic="http://schemas.openxmlformats.org/drawingml/2006/picture">
-                  <pic:nvPicPr>
-                    <pic:cNvPr id="15" name="Imagem 15" descr="Diagrama&#10;&#10;Descrição gerada automaticamente"/>
-                    <pic:cNvPicPr/>
-                  </pic:nvPicPr>
-                  <pic:blipFill>
-                    <a:blip r:embed="rId14">
-                      <a:extLst>
-                        <a:ext uri="{28A0092B-C50C-407E-A947-70E740481C1C}">
-                          <a14:useLocalDpi xmlns:a14="http://schemas.microsoft.com/office/drawing/2010/main" val="0"/>
-                        </a:ext>
-                      </a:extLst>
-                    </a:blip>
-                    <a:stretch>
-                      <a:fillRect/>
-                    </a:stretch>
-                  </pic:blipFill>
-                  <pic:spPr>
-                    <a:xfrm>
-                      <a:off x="0" y="0"/>
-                      <a:ext cx="7540396" cy="4314825"/>
-                    </a:xfrm>
-                    <a:prstGeom prst="rect">
-                      <a:avLst/>
-                    </a:prstGeom>
-                  </pic:spPr>
-                </pic:pic>
-              </a:graphicData>
-            </a:graphic>
-            <wp14:sizeRelH relativeFrom="margin">
-              <wp14:pctWidth>0</wp14:pctWidth>
-            </wp14:sizeRelH>
-            <wp14:sizeRelV relativeFrom="margin">
-              <wp14:pctHeight>0</wp14:pctHeight>
-            </wp14:sizeRelV>
-          </wp:anchor>
-        </w:drawing>
-      </w:r>
-    </w:p>
-    <w:p>
-      <w:pPr>
         <w:pStyle w:val="PargrafodaLista"/>
         <w:numPr>
           <w:ilvl w:val="0"/>
@@ -25378,6 +25360,7 @@
           <w:noProof/>
           <w:lang w:eastAsia="pt-BR"/>
         </w:rPr>
+        <w:lastRenderedPageBreak/>
         <w:drawing>
           <wp:inline distT="0" distB="0" distL="0" distR="0" wp14:anchorId="7AA5AE8C" wp14:editId="11AE3759">
             <wp:extent cx="4315968" cy="2816352"/>
@@ -25392,7 +25375,7 @@
                     <pic:cNvPicPr/>
                   </pic:nvPicPr>
                   <pic:blipFill>
-                    <a:blip r:embed="rId15"/>
+                    <a:blip r:embed="rId14"/>
                     <a:stretch>
                       <a:fillRect/>
                     </a:stretch>
@@ -25441,7 +25424,6 @@
           <w:sz w:val="28"/>
           <w:szCs w:val="28"/>
         </w:rPr>
-        <w:lastRenderedPageBreak/>
         <w:t>Coordenador</w:t>
       </w:r>
       <w:bookmarkEnd w:id="88"/>
@@ -25479,7 +25461,7 @@
                     <pic:cNvPicPr/>
                   </pic:nvPicPr>
                   <pic:blipFill>
-                    <a:blip r:embed="rId16"/>
+                    <a:blip r:embed="rId15"/>
                     <a:stretch>
                       <a:fillRect/>
                     </a:stretch>
@@ -25558,174 +25540,6 @@
     </w:p>
     <w:p>
       <w:pPr>
-        <w:pStyle w:val="PargrafodaLista"/>
-        <w:ind w:left="1080"/>
-        <w:rPr>
-          <w:rFonts w:ascii="Arial" w:hAnsi="Arial" w:cs="Arial"/>
-          <w:b/>
-          <w:bCs/>
-          <w:noProof/>
-          <w:sz w:val="28"/>
-          <w:szCs w:val="28"/>
-        </w:rPr>
-      </w:pPr>
-    </w:p>
-    <w:p>
-      <w:pPr>
-        <w:pStyle w:val="PargrafodaLista"/>
-        <w:ind w:left="1080"/>
-        <w:rPr>
-          <w:rFonts w:ascii="Arial" w:hAnsi="Arial" w:cs="Arial"/>
-          <w:b/>
-          <w:bCs/>
-          <w:noProof/>
-          <w:sz w:val="28"/>
-          <w:szCs w:val="28"/>
-        </w:rPr>
-      </w:pPr>
-    </w:p>
-    <w:p>
-      <w:pPr>
-        <w:pStyle w:val="PargrafodaLista"/>
-        <w:ind w:left="1080"/>
-        <w:rPr>
-          <w:rFonts w:ascii="Arial" w:hAnsi="Arial" w:cs="Arial"/>
-          <w:b/>
-          <w:bCs/>
-          <w:noProof/>
-          <w:sz w:val="28"/>
-          <w:szCs w:val="28"/>
-        </w:rPr>
-      </w:pPr>
-    </w:p>
-    <w:p>
-      <w:pPr>
-        <w:pStyle w:val="PargrafodaLista"/>
-        <w:ind w:left="1080"/>
-        <w:rPr>
-          <w:rFonts w:ascii="Arial" w:hAnsi="Arial" w:cs="Arial"/>
-          <w:b/>
-          <w:bCs/>
-          <w:noProof/>
-          <w:sz w:val="28"/>
-          <w:szCs w:val="28"/>
-        </w:rPr>
-      </w:pPr>
-    </w:p>
-    <w:p>
-      <w:pPr>
-        <w:pStyle w:val="PargrafodaLista"/>
-        <w:ind w:left="1080"/>
-        <w:rPr>
-          <w:rFonts w:ascii="Arial" w:hAnsi="Arial" w:cs="Arial"/>
-          <w:b/>
-          <w:bCs/>
-          <w:noProof/>
-          <w:sz w:val="28"/>
-          <w:szCs w:val="28"/>
-        </w:rPr>
-      </w:pPr>
-    </w:p>
-    <w:p>
-      <w:pPr>
-        <w:pStyle w:val="PargrafodaLista"/>
-        <w:ind w:left="1080"/>
-        <w:rPr>
-          <w:rFonts w:ascii="Arial" w:hAnsi="Arial" w:cs="Arial"/>
-          <w:b/>
-          <w:bCs/>
-          <w:noProof/>
-          <w:sz w:val="28"/>
-          <w:szCs w:val="28"/>
-        </w:rPr>
-      </w:pPr>
-    </w:p>
-    <w:p>
-      <w:pPr>
-        <w:pStyle w:val="PargrafodaLista"/>
-        <w:ind w:left="1080"/>
-        <w:rPr>
-          <w:rFonts w:ascii="Arial" w:hAnsi="Arial" w:cs="Arial"/>
-          <w:b/>
-          <w:bCs/>
-          <w:noProof/>
-          <w:sz w:val="28"/>
-          <w:szCs w:val="28"/>
-        </w:rPr>
-      </w:pPr>
-    </w:p>
-    <w:p>
-      <w:pPr>
-        <w:pStyle w:val="PargrafodaLista"/>
-        <w:ind w:left="1080"/>
-        <w:rPr>
-          <w:rFonts w:ascii="Arial" w:hAnsi="Arial" w:cs="Arial"/>
-          <w:b/>
-          <w:bCs/>
-          <w:noProof/>
-          <w:sz w:val="28"/>
-          <w:szCs w:val="28"/>
-        </w:rPr>
-      </w:pPr>
-    </w:p>
-    <w:p>
-      <w:pPr>
-        <w:pStyle w:val="PargrafodaLista"/>
-        <w:ind w:left="1080"/>
-        <w:rPr>
-          <w:rFonts w:ascii="Arial" w:hAnsi="Arial" w:cs="Arial"/>
-          <w:b/>
-          <w:bCs/>
-          <w:noProof/>
-          <w:sz w:val="28"/>
-          <w:szCs w:val="28"/>
-        </w:rPr>
-      </w:pPr>
-    </w:p>
-    <w:p>
-      <w:pPr>
-        <w:pStyle w:val="PargrafodaLista"/>
-        <w:ind w:left="1080"/>
-        <w:rPr>
-          <w:rFonts w:ascii="Arial" w:hAnsi="Arial" w:cs="Arial"/>
-          <w:b/>
-          <w:bCs/>
-          <w:noProof/>
-          <w:sz w:val="28"/>
-          <w:szCs w:val="28"/>
-        </w:rPr>
-      </w:pPr>
-    </w:p>
-    <w:p>
-      <w:pPr>
-        <w:pStyle w:val="PargrafodaLista"/>
-        <w:ind w:left="1080"/>
-        <w:rPr>
-          <w:rFonts w:ascii="Arial" w:hAnsi="Arial" w:cs="Arial"/>
-          <w:b/>
-          <w:bCs/>
-          <w:noProof/>
-          <w:sz w:val="28"/>
-          <w:szCs w:val="28"/>
-        </w:rPr>
-      </w:pPr>
-    </w:p>
-    <w:p>
-      <w:pPr>
-        <w:pStyle w:val="PargrafodaLista"/>
-        <w:ind w:left="1080"/>
-        <w:rPr>
-          <w:rFonts w:ascii="Arial" w:hAnsi="Arial" w:cs="Arial"/>
-          <w:b/>
-          <w:bCs/>
-          <w:noProof/>
-          <w:sz w:val="28"/>
-          <w:szCs w:val="28"/>
-        </w:rPr>
-      </w:pPr>
-    </w:p>
-    <w:p>
-      <w:pPr>
         <w:rPr>
           <w:rFonts w:ascii="Arial" w:hAnsi="Arial" w:cs="Arial"/>
           <w:b/>
@@ -25802,7 +25616,7 @@
                     <pic:cNvPicPr/>
                   </pic:nvPicPr>
                   <pic:blipFill>
-                    <a:blip r:embed="rId16"/>
+                    <a:blip r:embed="rId15"/>
                     <a:stretch>
                       <a:fillRect/>
                     </a:stretch>
@@ -26040,7 +25854,7 @@
                     <pic:cNvPicPr/>
                   </pic:nvPicPr>
                   <pic:blipFill>
-                    <a:blip r:embed="rId17">
+                    <a:blip r:embed="rId16">
                       <a:extLst>
                         <a:ext uri="{28A0092B-C50C-407E-A947-70E740481C1C}">
                           <a14:useLocalDpi xmlns:a14="http://schemas.microsoft.com/office/drawing/2010/main" val="0"/>
@@ -26287,7 +26101,7 @@
                     <pic:cNvPicPr/>
                   </pic:nvPicPr>
                   <pic:blipFill>
-                    <a:blip r:embed="rId18">
+                    <a:blip r:embed="rId17">
                       <a:extLst>
                         <a:ext uri="{28A0092B-C50C-407E-A947-70E740481C1C}">
                           <a14:useLocalDpi xmlns:a14="http://schemas.microsoft.com/office/drawing/2010/main" val="0"/>
@@ -26469,7 +26283,7 @@
                     <pic:cNvPicPr/>
                   </pic:nvPicPr>
                   <pic:blipFill>
-                    <a:blip r:embed="rId19">
+                    <a:blip r:embed="rId18">
                       <a:extLst>
                         <a:ext uri="{28A0092B-C50C-407E-A947-70E740481C1C}">
                           <a14:useLocalDpi xmlns:a14="http://schemas.microsoft.com/office/drawing/2010/main" val="0"/>
@@ -26868,43 +26682,29 @@
       <w:bookmarkStart w:id="95" w:name="_Toc116681581"/>
       <w:r>
         <w:rPr>
-          <w:rFonts w:ascii="Arial" w:hAnsi="Arial" w:cs="Arial"/>
-          <w:b/>
-          <w:bCs/>
-          <w:sz w:val="28"/>
-          <w:szCs w:val="28"/>
-        </w:rPr>
-        <w:t>Diagrama Completo</w:t>
-      </w:r>
-      <w:bookmarkEnd w:id="95"/>
-    </w:p>
-    <w:p>
-      <w:pPr>
-        <w:pStyle w:val="PargrafodaLista"/>
-        <w:ind w:left="1080"/>
-      </w:pPr>
-      <w:r>
+          <w:noProof/>
+        </w:rPr>
         <w:drawing>
-          <wp:anchor distT="0" distB="0" distL="114300" distR="114300" simplePos="0" relativeHeight="251685888" behindDoc="1" locked="0" layoutInCell="1" allowOverlap="1" wp14:anchorId="5B99CE42" wp14:editId="347EF6F3">
+          <wp:anchor distT="0" distB="0" distL="114300" distR="114300" simplePos="0" relativeHeight="251697152" behindDoc="1" locked="0" layoutInCell="1" allowOverlap="1" wp14:anchorId="010B7147" wp14:editId="0BB1AAD5">
             <wp:simplePos x="0" y="0"/>
             <wp:positionH relativeFrom="page">
-              <wp:align>right</wp:align>
+              <wp:align>left</wp:align>
             </wp:positionH>
             <wp:positionV relativeFrom="paragraph">
-              <wp:posOffset>219075</wp:posOffset>
+              <wp:posOffset>388620</wp:posOffset>
             </wp:positionV>
-            <wp:extent cx="7538720" cy="4105275"/>
-            <wp:effectExtent l="0" t="0" r="5080" b="9525"/>
+            <wp:extent cx="7554595" cy="4356735"/>
+            <wp:effectExtent l="0" t="0" r="8255" b="5715"/>
             <wp:wrapTight wrapText="bothSides">
               <wp:wrapPolygon edited="0">
                 <wp:start x="0" y="0"/>
-                <wp:lineTo x="0" y="21550"/>
-                <wp:lineTo x="21560" y="21550"/>
-                <wp:lineTo x="21560" y="0"/>
+                <wp:lineTo x="0" y="21534"/>
+                <wp:lineTo x="21569" y="21534"/>
+                <wp:lineTo x="21569" y="0"/>
                 <wp:lineTo x="0" y="0"/>
               </wp:wrapPolygon>
             </wp:wrapTight>
-            <wp:docPr id="2" name="Imagem 2" descr="Diagrama, Esquemático&#10;&#10;Descrição gerada automaticamente"/>
+            <wp:docPr id="28" name="Imagem 28" descr="Diagrama, Esquemático&#10;&#10;Descrição gerada automaticamente"/>
             <wp:cNvGraphicFramePr>
               <a:graphicFrameLocks xmlns:a="http://schemas.openxmlformats.org/drawingml/2006/main" noChangeAspect="1"/>
             </wp:cNvGraphicFramePr>
@@ -26912,7 +26712,225 @@
               <a:graphicData uri="http://schemas.openxmlformats.org/drawingml/2006/picture">
                 <pic:pic xmlns:pic="http://schemas.openxmlformats.org/drawingml/2006/picture">
                   <pic:nvPicPr>
-                    <pic:cNvPr id="2" name="Imagem 2" descr="Diagrama, Esquemático&#10;&#10;Descrição gerada automaticamente"/>
+                    <pic:cNvPr id="28" name="Imagem 28" descr="Diagrama, Esquemático&#10;&#10;Descrição gerada automaticamente"/>
+                    <pic:cNvPicPr>
+                      <a:picLocks noChangeAspect="1" noChangeArrowheads="1"/>
+                    </pic:cNvPicPr>
+                  </pic:nvPicPr>
+                  <pic:blipFill>
+                    <a:blip r:embed="rId19" cstate="print">
+                      <a:extLst>
+                        <a:ext uri="{28A0092B-C50C-407E-A947-70E740481C1C}">
+                          <a14:useLocalDpi xmlns:a14="http://schemas.microsoft.com/office/drawing/2010/main" val="0"/>
+                        </a:ext>
+                      </a:extLst>
+                    </a:blip>
+                    <a:srcRect/>
+                    <a:stretch>
+                      <a:fillRect/>
+                    </a:stretch>
+                  </pic:blipFill>
+                  <pic:spPr bwMode="auto">
+                    <a:xfrm>
+                      <a:off x="0" y="0"/>
+                      <a:ext cx="7554595" cy="4356735"/>
+                    </a:xfrm>
+                    <a:prstGeom prst="rect">
+                      <a:avLst/>
+                    </a:prstGeom>
+                    <a:noFill/>
+                    <a:ln>
+                      <a:noFill/>
+                    </a:ln>
+                  </pic:spPr>
+                </pic:pic>
+              </a:graphicData>
+            </a:graphic>
+            <wp14:sizeRelH relativeFrom="margin">
+              <wp14:pctWidth>0</wp14:pctWidth>
+            </wp14:sizeRelH>
+            <wp14:sizeRelV relativeFrom="margin">
+              <wp14:pctHeight>0</wp14:pctHeight>
+            </wp14:sizeRelV>
+          </wp:anchor>
+        </w:drawing>
+      </w:r>
+      <w:r>
+        <w:rPr>
+          <w:rFonts w:ascii="Arial" w:hAnsi="Arial" w:cs="Arial"/>
+          <w:b/>
+          <w:bCs/>
+          <w:sz w:val="28"/>
+          <w:szCs w:val="28"/>
+        </w:rPr>
+        <w:t>Diagrama Completo</w:t>
+      </w:r>
+      <w:bookmarkEnd w:id="95"/>
+    </w:p>
+    <w:p>
+      <w:pPr>
+        <w:pStyle w:val="PargrafodaLista"/>
+        <w:ind w:left="1080"/>
+      </w:pPr>
+    </w:p>
+    <w:p>
+      <w:pPr>
+        <w:pStyle w:val="PargrafodaLista"/>
+        <w:ind w:left="1080"/>
+      </w:pPr>
+    </w:p>
+    <w:p>
+      <w:pPr>
+        <w:pStyle w:val="PargrafodaLista"/>
+        <w:ind w:left="1080"/>
+      </w:pPr>
+    </w:p>
+    <w:p>
+      <w:pPr>
+        <w:pStyle w:val="PargrafodaLista"/>
+        <w:ind w:left="1080"/>
+      </w:pPr>
+    </w:p>
+    <w:p>
+      <w:pPr>
+        <w:pStyle w:val="PargrafodaLista"/>
+        <w:ind w:left="1080"/>
+      </w:pPr>
+    </w:p>
+    <w:p>
+      <w:pPr>
+        <w:pStyle w:val="PargrafodaLista"/>
+        <w:ind w:left="1080"/>
+      </w:pPr>
+    </w:p>
+    <w:p>
+      <w:pPr>
+        <w:pStyle w:val="PargrafodaLista"/>
+        <w:ind w:left="1080"/>
+      </w:pPr>
+    </w:p>
+    <w:p>
+      <w:pPr>
+        <w:pStyle w:val="PargrafodaLista"/>
+        <w:ind w:left="1080"/>
+      </w:pPr>
+    </w:p>
+    <w:p>
+      <w:pPr>
+        <w:pStyle w:val="PargrafodaLista"/>
+        <w:ind w:left="1080"/>
+      </w:pPr>
+    </w:p>
+    <w:p>
+      <w:pPr>
+        <w:pStyle w:val="PargrafodaLista"/>
+        <w:ind w:left="1080"/>
+      </w:pPr>
+    </w:p>
+    <w:p>
+      <w:pPr>
+        <w:pStyle w:val="PargrafodaLista"/>
+        <w:ind w:left="1080"/>
+      </w:pPr>
+    </w:p>
+    <w:p>
+      <w:pPr>
+        <w:pStyle w:val="PargrafodaLista"/>
+        <w:ind w:left="1080"/>
+      </w:pPr>
+    </w:p>
+    <w:p>
+      <w:pPr>
+        <w:pStyle w:val="PargrafodaLista"/>
+        <w:ind w:left="1080"/>
+      </w:pPr>
+    </w:p>
+    <w:p>
+      <w:pPr>
+        <w:pStyle w:val="PargrafodaLista"/>
+        <w:ind w:left="1080"/>
+      </w:pPr>
+    </w:p>
+    <w:p>
+      <w:pPr>
+        <w:pStyle w:val="PargrafodaLista"/>
+        <w:ind w:left="1080"/>
+      </w:pPr>
+    </w:p>
+    <w:p>
+      <w:pPr>
+        <w:pStyle w:val="PargrafodaLista"/>
+        <w:ind w:left="1080"/>
+      </w:pPr>
+    </w:p>
+    <w:p>
+      <w:pPr>
+        <w:pStyle w:val="PargrafodaLista"/>
+        <w:ind w:left="1080"/>
+      </w:pPr>
+    </w:p>
+    <w:p>
+      <w:pPr>
+        <w:pStyle w:val="PargrafodaLista"/>
+        <w:ind w:left="1080"/>
+      </w:pPr>
+    </w:p>
+    <w:p/>
+    <w:p>
+      <w:pPr>
+        <w:pStyle w:val="PargrafodaLista"/>
+        <w:numPr>
+          <w:ilvl w:val="1"/>
+          <w:numId w:val="7"/>
+        </w:numPr>
+        <w:outlineLvl w:val="1"/>
+        <w:rPr>
+          <w:rFonts w:ascii="Arial" w:hAnsi="Arial" w:cs="Arial"/>
+          <w:b/>
+          <w:bCs/>
+          <w:sz w:val="28"/>
+          <w:szCs w:val="28"/>
+        </w:rPr>
+      </w:pPr>
+      <w:bookmarkStart w:id="96" w:name="_Toc116681582"/>
+      <w:r>
+        <w:rPr>
+          <w:rFonts w:ascii="Arial" w:hAnsi="Arial" w:cs="Arial"/>
+          <w:b/>
+          <w:bCs/>
+          <w:sz w:val="28"/>
+          <w:szCs w:val="28"/>
+        </w:rPr>
+        <w:lastRenderedPageBreak/>
+        <w:drawing>
+          <wp:anchor distT="0" distB="0" distL="114300" distR="114300" simplePos="0" relativeHeight="251698176" behindDoc="1" locked="0" layoutInCell="1" allowOverlap="1" wp14:anchorId="2DE78609" wp14:editId="08650E38">
+            <wp:simplePos x="0" y="0"/>
+            <wp:positionH relativeFrom="page">
+              <wp:align>center</wp:align>
+            </wp:positionH>
+            <wp:positionV relativeFrom="paragraph">
+              <wp:posOffset>463550</wp:posOffset>
+            </wp:positionV>
+            <wp:extent cx="7099935" cy="4189095"/>
+            <wp:effectExtent l="0" t="0" r="5715" b="1905"/>
+            <wp:wrapTight wrapText="bothSides">
+              <wp:wrapPolygon edited="0">
+                <wp:start x="0" y="0"/>
+                <wp:lineTo x="0" y="21512"/>
+                <wp:lineTo x="21559" y="21512"/>
+                <wp:lineTo x="21559" y="0"/>
+                <wp:lineTo x="0" y="0"/>
+              </wp:wrapPolygon>
+            </wp:wrapTight>
+            <wp:docPr id="29" name="Imagem 29" descr="Diagrama, Esquemático&#10;&#10;Descrição gerada automaticamente"/>
+            <wp:cNvGraphicFramePr>
+              <a:graphicFrameLocks xmlns:a="http://schemas.openxmlformats.org/drawingml/2006/main" noChangeAspect="1"/>
+            </wp:cNvGraphicFramePr>
+            <a:graphic xmlns:a="http://schemas.openxmlformats.org/drawingml/2006/main">
+              <a:graphicData uri="http://schemas.openxmlformats.org/drawingml/2006/picture">
+                <pic:pic xmlns:pic="http://schemas.openxmlformats.org/drawingml/2006/picture">
+                  <pic:nvPicPr>
+                    <pic:cNvPr id="29" name="Imagem 29" descr="Diagrama, Esquemático&#10;&#10;Descrição gerada automaticamente"/>
                     <pic:cNvPicPr/>
                   </pic:nvPicPr>
                   <pic:blipFill>
@@ -26930,7 +26948,7 @@
                   <pic:spPr>
                     <a:xfrm>
                       <a:off x="0" y="0"/>
-                      <a:ext cx="7538720" cy="4105275"/>
+                      <a:ext cx="7099935" cy="4189095"/>
                     </a:xfrm>
                     <a:prstGeom prst="rect">
                       <a:avLst/>
@@ -26948,131 +26966,161 @@
           </wp:anchor>
         </w:drawing>
       </w:r>
-    </w:p>
-    <w:p>
-      <w:pPr>
-        <w:pStyle w:val="PargrafodaLista"/>
-        <w:ind w:left="1080"/>
-      </w:pPr>
-    </w:p>
-    <w:p>
-      <w:pPr>
-        <w:pStyle w:val="PargrafodaLista"/>
-        <w:ind w:left="1080"/>
-      </w:pPr>
-    </w:p>
-    <w:p>
-      <w:pPr>
-        <w:pStyle w:val="PargrafodaLista"/>
-        <w:ind w:left="1080"/>
-      </w:pPr>
-    </w:p>
-    <w:p>
-      <w:pPr>
-        <w:pStyle w:val="PargrafodaLista"/>
-        <w:ind w:left="1080"/>
-      </w:pPr>
-    </w:p>
-    <w:p>
-      <w:pPr>
-        <w:pStyle w:val="PargrafodaLista"/>
-        <w:ind w:left="1080"/>
-      </w:pPr>
-    </w:p>
-    <w:p>
-      <w:pPr>
-        <w:pStyle w:val="PargrafodaLista"/>
-        <w:ind w:left="1080"/>
-      </w:pPr>
-    </w:p>
-    <w:p>
-      <w:pPr>
-        <w:pStyle w:val="PargrafodaLista"/>
-        <w:ind w:left="1080"/>
-      </w:pPr>
-    </w:p>
-    <w:p>
-      <w:pPr>
-        <w:pStyle w:val="PargrafodaLista"/>
-        <w:ind w:left="1080"/>
-      </w:pPr>
-    </w:p>
-    <w:p>
-      <w:pPr>
-        <w:pStyle w:val="PargrafodaLista"/>
-        <w:ind w:left="1080"/>
-      </w:pPr>
-    </w:p>
-    <w:p>
-      <w:pPr>
-        <w:pStyle w:val="PargrafodaLista"/>
-        <w:ind w:left="1080"/>
-      </w:pPr>
-    </w:p>
-    <w:p>
-      <w:pPr>
-        <w:pStyle w:val="PargrafodaLista"/>
-        <w:ind w:left="1080"/>
-      </w:pPr>
-    </w:p>
-    <w:p>
-      <w:pPr>
-        <w:pStyle w:val="PargrafodaLista"/>
-        <w:ind w:left="1080"/>
-      </w:pPr>
-    </w:p>
-    <w:p>
-      <w:pPr>
-        <w:pStyle w:val="PargrafodaLista"/>
-        <w:ind w:left="1080"/>
-      </w:pPr>
-    </w:p>
-    <w:p>
-      <w:pPr>
-        <w:pStyle w:val="PargrafodaLista"/>
-        <w:ind w:left="1080"/>
-      </w:pPr>
-    </w:p>
-    <w:p>
-      <w:pPr>
-        <w:pStyle w:val="PargrafodaLista"/>
-        <w:ind w:left="1080"/>
-      </w:pPr>
-    </w:p>
-    <w:p>
-      <w:pPr>
-        <w:pStyle w:val="PargrafodaLista"/>
-        <w:ind w:left="1080"/>
-      </w:pPr>
-    </w:p>
-    <w:p>
-      <w:pPr>
-        <w:pStyle w:val="PargrafodaLista"/>
-        <w:ind w:left="1080"/>
-      </w:pPr>
-    </w:p>
-    <w:p>
-      <w:pPr>
-        <w:pStyle w:val="PargrafodaLista"/>
-        <w:ind w:left="1080"/>
-      </w:pPr>
-    </w:p>
-    <w:p>
-      <w:pPr>
-        <w:pStyle w:val="PargrafodaLista"/>
-        <w:ind w:left="1080"/>
-      </w:pPr>
-    </w:p>
-    <w:p>
-      <w:pPr>
-        <w:pStyle w:val="PargrafodaLista"/>
-        <w:ind w:left="1080"/>
-      </w:pPr>
-    </w:p>
-    <w:p>
-      <w:pPr>
-        <w:pStyle w:val="PargrafodaLista"/>
-        <w:ind w:left="1080"/>
+      <w:r>
+        <w:rPr>
+          <w:rFonts w:ascii="Arial" w:hAnsi="Arial" w:cs="Arial"/>
+          <w:b/>
+          <w:bCs/>
+          <w:sz w:val="28"/>
+          <w:szCs w:val="28"/>
+        </w:rPr>
+        <w:t>Parte 1</w:t>
+      </w:r>
+      <w:bookmarkEnd w:id="96"/>
+    </w:p>
+    <w:p>
+      <w:pPr>
+        <w:ind w:left="360"/>
+        <w:outlineLvl w:val="1"/>
+        <w:rPr>
+          <w:rFonts w:ascii="Arial" w:hAnsi="Arial" w:cs="Arial"/>
+          <w:b/>
+          <w:bCs/>
+          <w:sz w:val="28"/>
+          <w:szCs w:val="28"/>
+        </w:rPr>
+      </w:pPr>
+    </w:p>
+    <w:p>
+      <w:pPr>
+        <w:rPr>
+          <w:rFonts w:ascii="Arial" w:hAnsi="Arial" w:cs="Arial"/>
+          <w:b/>
+          <w:bCs/>
+          <w:sz w:val="28"/>
+          <w:szCs w:val="28"/>
+        </w:rPr>
+      </w:pPr>
+    </w:p>
+    <w:p>
+      <w:pPr>
+        <w:rPr>
+          <w:rFonts w:ascii="Arial" w:hAnsi="Arial" w:cs="Arial"/>
+          <w:b/>
+          <w:bCs/>
+          <w:sz w:val="28"/>
+          <w:szCs w:val="28"/>
+        </w:rPr>
+      </w:pPr>
+    </w:p>
+    <w:p>
+      <w:pPr>
+        <w:rPr>
+          <w:rFonts w:ascii="Arial" w:hAnsi="Arial" w:cs="Arial"/>
+          <w:b/>
+          <w:bCs/>
+          <w:sz w:val="28"/>
+          <w:szCs w:val="28"/>
+        </w:rPr>
+      </w:pPr>
+    </w:p>
+    <w:p>
+      <w:pPr>
+        <w:rPr>
+          <w:rFonts w:ascii="Arial" w:hAnsi="Arial" w:cs="Arial"/>
+          <w:b/>
+          <w:bCs/>
+          <w:sz w:val="28"/>
+          <w:szCs w:val="28"/>
+        </w:rPr>
+      </w:pPr>
+    </w:p>
+    <w:p>
+      <w:pPr>
+        <w:rPr>
+          <w:rFonts w:ascii="Arial" w:hAnsi="Arial" w:cs="Arial"/>
+          <w:b/>
+          <w:bCs/>
+          <w:sz w:val="28"/>
+          <w:szCs w:val="28"/>
+        </w:rPr>
+      </w:pPr>
+    </w:p>
+    <w:p>
+      <w:pPr>
+        <w:rPr>
+          <w:rFonts w:ascii="Arial" w:hAnsi="Arial" w:cs="Arial"/>
+          <w:b/>
+          <w:bCs/>
+          <w:sz w:val="28"/>
+          <w:szCs w:val="28"/>
+        </w:rPr>
+      </w:pPr>
+    </w:p>
+    <w:p>
+      <w:pPr>
+        <w:rPr>
+          <w:rFonts w:ascii="Arial" w:hAnsi="Arial" w:cs="Arial"/>
+          <w:b/>
+          <w:bCs/>
+          <w:sz w:val="28"/>
+          <w:szCs w:val="28"/>
+        </w:rPr>
+      </w:pPr>
+    </w:p>
+    <w:p>
+      <w:pPr>
+        <w:rPr>
+          <w:rFonts w:ascii="Arial" w:hAnsi="Arial" w:cs="Arial"/>
+          <w:b/>
+          <w:bCs/>
+          <w:sz w:val="28"/>
+          <w:szCs w:val="28"/>
+        </w:rPr>
+      </w:pPr>
+    </w:p>
+    <w:p>
+      <w:pPr>
+        <w:rPr>
+          <w:rFonts w:ascii="Arial" w:hAnsi="Arial" w:cs="Arial"/>
+          <w:b/>
+          <w:bCs/>
+          <w:sz w:val="28"/>
+          <w:szCs w:val="28"/>
+        </w:rPr>
+      </w:pPr>
+    </w:p>
+    <w:p>
+      <w:pPr>
+        <w:rPr>
+          <w:rFonts w:ascii="Arial" w:hAnsi="Arial" w:cs="Arial"/>
+          <w:b/>
+          <w:bCs/>
+          <w:sz w:val="28"/>
+          <w:szCs w:val="28"/>
+        </w:rPr>
+      </w:pPr>
+    </w:p>
+    <w:p>
+      <w:pPr>
+        <w:rPr>
+          <w:rFonts w:ascii="Arial" w:hAnsi="Arial" w:cs="Arial"/>
+          <w:b/>
+          <w:bCs/>
+          <w:sz w:val="28"/>
+          <w:szCs w:val="28"/>
+        </w:rPr>
+      </w:pPr>
+    </w:p>
+    <w:p>
+      <w:pPr>
+        <w:rPr>
+          <w:rFonts w:ascii="Arial" w:hAnsi="Arial" w:cs="Arial"/>
+          <w:b/>
+          <w:bCs/>
+          <w:sz w:val="28"/>
+          <w:szCs w:val="28"/>
+        </w:rPr>
       </w:pPr>
     </w:p>
     <w:p>
@@ -27091,7 +27139,7 @@
           <w:szCs w:val="28"/>
         </w:rPr>
       </w:pPr>
-      <w:bookmarkStart w:id="96" w:name="_Toc116681582"/>
+      <w:bookmarkStart w:id="97" w:name="_Toc116681584"/>
       <w:r>
         <w:rPr>
           <w:rFonts w:ascii="Arial" w:hAnsi="Arial" w:cs="Arial"/>
@@ -27101,23 +27149,22 @@
           <w:szCs w:val="28"/>
         </w:rPr>
         <w:lastRenderedPageBreak/>
-        <w:t>Parte 1</w:t>
-      </w:r>
-      <w:bookmarkEnd w:id="96"/>
-    </w:p>
-    <w:p>
-      <w:pPr>
-        <w:ind w:left="360"/>
-        <w:outlineLvl w:val="1"/>
-        <w:rPr>
-          <w:rFonts w:ascii="Arial" w:hAnsi="Arial" w:cs="Arial"/>
-          <w:b/>
-          <w:bCs/>
-          <w:sz w:val="28"/>
-          <w:szCs w:val="28"/>
-        </w:rPr>
-      </w:pPr>
-      <w:bookmarkStart w:id="97" w:name="_Toc116681583"/>
+        <w:t>Parte 2</w:t>
+      </w:r>
+      <w:bookmarkEnd w:id="97"/>
+    </w:p>
+    <w:p>
+      <w:pPr>
+        <w:pStyle w:val="PargrafodaLista"/>
+        <w:ind w:left="1080"/>
+        <w:rPr>
+          <w:rFonts w:ascii="Arial" w:hAnsi="Arial" w:cs="Arial"/>
+          <w:b/>
+          <w:bCs/>
+          <w:sz w:val="28"/>
+          <w:szCs w:val="28"/>
+        </w:rPr>
+      </w:pPr>
       <w:r>
         <w:rPr>
           <w:rFonts w:ascii="Arial" w:hAnsi="Arial" w:cs="Arial"/>
@@ -27127,26 +27174,26 @@
           <w:szCs w:val="28"/>
         </w:rPr>
         <w:drawing>
-          <wp:anchor distT="0" distB="0" distL="114300" distR="114300" simplePos="0" relativeHeight="251686912" behindDoc="1" locked="0" layoutInCell="1" allowOverlap="1" wp14:anchorId="1FE0F795" wp14:editId="059218C7">
+          <wp:anchor distT="0" distB="0" distL="114300" distR="114300" simplePos="0" relativeHeight="251700224" behindDoc="1" locked="0" layoutInCell="1" allowOverlap="1" wp14:anchorId="7AB77CA4" wp14:editId="7E71BA28">
             <wp:simplePos x="0" y="0"/>
-            <wp:positionH relativeFrom="page">
-              <wp:align>right</wp:align>
+            <wp:positionH relativeFrom="column">
+              <wp:posOffset>-772795</wp:posOffset>
             </wp:positionH>
             <wp:positionV relativeFrom="paragraph">
-              <wp:posOffset>211455</wp:posOffset>
+              <wp:posOffset>406400</wp:posOffset>
             </wp:positionV>
-            <wp:extent cx="7541260" cy="3981450"/>
-            <wp:effectExtent l="0" t="0" r="2540" b="0"/>
+            <wp:extent cx="6790055" cy="4775835"/>
+            <wp:effectExtent l="0" t="0" r="0" b="5715"/>
             <wp:wrapTight wrapText="bothSides">
               <wp:wrapPolygon edited="0">
                 <wp:start x="0" y="0"/>
-                <wp:lineTo x="0" y="21497"/>
-                <wp:lineTo x="21553" y="21497"/>
-                <wp:lineTo x="21553" y="0"/>
+                <wp:lineTo x="0" y="21540"/>
+                <wp:lineTo x="21513" y="21540"/>
+                <wp:lineTo x="21513" y="0"/>
                 <wp:lineTo x="0" y="0"/>
               </wp:wrapPolygon>
             </wp:wrapTight>
-            <wp:docPr id="18" name="Imagem 18" descr="Diagrama, Esquemático&#10;&#10;Descrição gerada automaticamente"/>
+            <wp:docPr id="30" name="Imagem 30" descr="Diagrama&#10;&#10;Descrição gerada automaticamente"/>
             <wp:cNvGraphicFramePr>
               <a:graphicFrameLocks xmlns:a="http://schemas.openxmlformats.org/drawingml/2006/main" noChangeAspect="1"/>
             </wp:cNvGraphicFramePr>
@@ -27154,7 +27201,7 @@
               <a:graphicData uri="http://schemas.openxmlformats.org/drawingml/2006/picture">
                 <pic:pic xmlns:pic="http://schemas.openxmlformats.org/drawingml/2006/picture">
                   <pic:nvPicPr>
-                    <pic:cNvPr id="18" name="Imagem 18" descr="Diagrama, Esquemático&#10;&#10;Descrição gerada automaticamente"/>
+                    <pic:cNvPr id="30" name="Imagem 30" descr="Diagrama&#10;&#10;Descrição gerada automaticamente"/>
                     <pic:cNvPicPr/>
                   </pic:nvPicPr>
                   <pic:blipFill>
@@ -27172,7 +27219,7 @@
                   <pic:spPr>
                     <a:xfrm>
                       <a:off x="0" y="0"/>
-                      <a:ext cx="7541260" cy="3981450"/>
+                      <a:ext cx="6790055" cy="4775835"/>
                     </a:xfrm>
                     <a:prstGeom prst="rect">
                       <a:avLst/>
@@ -27190,7 +27237,116 @@
           </wp:anchor>
         </w:drawing>
       </w:r>
-      <w:bookmarkEnd w:id="97"/>
+    </w:p>
+    <w:p>
+      <w:pPr>
+        <w:rPr>
+          <w:rFonts w:ascii="Arial" w:hAnsi="Arial" w:cs="Arial"/>
+          <w:b/>
+          <w:bCs/>
+          <w:sz w:val="28"/>
+          <w:szCs w:val="28"/>
+        </w:rPr>
+      </w:pPr>
+    </w:p>
+    <w:p>
+      <w:pPr>
+        <w:rPr>
+          <w:rFonts w:ascii="Arial" w:hAnsi="Arial" w:cs="Arial"/>
+          <w:b/>
+          <w:bCs/>
+          <w:sz w:val="28"/>
+          <w:szCs w:val="28"/>
+        </w:rPr>
+      </w:pPr>
+    </w:p>
+    <w:p>
+      <w:pPr>
+        <w:rPr>
+          <w:rFonts w:ascii="Arial" w:hAnsi="Arial" w:cs="Arial"/>
+          <w:b/>
+          <w:bCs/>
+          <w:sz w:val="28"/>
+          <w:szCs w:val="28"/>
+        </w:rPr>
+      </w:pPr>
+    </w:p>
+    <w:p>
+      <w:pPr>
+        <w:rPr>
+          <w:rFonts w:ascii="Arial" w:hAnsi="Arial" w:cs="Arial"/>
+          <w:b/>
+          <w:bCs/>
+          <w:sz w:val="28"/>
+          <w:szCs w:val="28"/>
+        </w:rPr>
+      </w:pPr>
+    </w:p>
+    <w:p>
+      <w:pPr>
+        <w:rPr>
+          <w:rFonts w:ascii="Arial" w:hAnsi="Arial" w:cs="Arial"/>
+          <w:b/>
+          <w:bCs/>
+          <w:sz w:val="28"/>
+          <w:szCs w:val="28"/>
+        </w:rPr>
+      </w:pPr>
+    </w:p>
+    <w:p>
+      <w:pPr>
+        <w:rPr>
+          <w:rFonts w:ascii="Arial" w:hAnsi="Arial" w:cs="Arial"/>
+          <w:b/>
+          <w:bCs/>
+          <w:sz w:val="28"/>
+          <w:szCs w:val="28"/>
+        </w:rPr>
+      </w:pPr>
+    </w:p>
+    <w:p>
+      <w:pPr>
+        <w:rPr>
+          <w:rFonts w:ascii="Arial" w:hAnsi="Arial" w:cs="Arial"/>
+          <w:b/>
+          <w:bCs/>
+          <w:sz w:val="28"/>
+          <w:szCs w:val="28"/>
+        </w:rPr>
+      </w:pPr>
+    </w:p>
+    <w:p>
+      <w:pPr>
+        <w:rPr>
+          <w:rFonts w:ascii="Arial" w:hAnsi="Arial" w:cs="Arial"/>
+          <w:b/>
+          <w:bCs/>
+          <w:sz w:val="28"/>
+          <w:szCs w:val="28"/>
+        </w:rPr>
+      </w:pPr>
+    </w:p>
+    <w:p>
+      <w:pPr>
+        <w:rPr>
+          <w:rFonts w:ascii="Arial" w:hAnsi="Arial" w:cs="Arial"/>
+          <w:b/>
+          <w:bCs/>
+          <w:sz w:val="28"/>
+          <w:szCs w:val="28"/>
+        </w:rPr>
+      </w:pPr>
+    </w:p>
+    <w:p>
+      <w:pPr>
+        <w:rPr>
+          <w:rFonts w:ascii="Arial" w:hAnsi="Arial" w:cs="Arial"/>
+          <w:b/>
+          <w:bCs/>
+          <w:sz w:val="28"/>
+          <w:szCs w:val="28"/>
+        </w:rPr>
+      </w:pPr>
     </w:p>
     <w:p>
       <w:pPr>
@@ -27219,39 +27375,70 @@
           <w:szCs w:val="28"/>
         </w:rPr>
       </w:pPr>
-      <w:bookmarkStart w:id="98" w:name="_Toc116681584"/>
-      <w:r>
-        <w:rPr>
-          <w:rFonts w:ascii="Arial" w:hAnsi="Arial" w:cs="Arial"/>
-          <w:b/>
-          <w:bCs/>
-          <w:sz w:val="28"/>
-          <w:szCs w:val="28"/>
-        </w:rPr>
-        <w:t>Parte 2</w:t>
-      </w:r>
-      <w:r>
+      <w:bookmarkStart w:id="98" w:name="_Toc116681585"/>
+      <w:r>
+        <w:rPr>
+          <w:rFonts w:ascii="Arial" w:hAnsi="Arial" w:cs="Arial"/>
+          <w:b/>
+          <w:bCs/>
+          <w:sz w:val="28"/>
+          <w:szCs w:val="28"/>
+        </w:rPr>
+        <w:lastRenderedPageBreak/>
+        <w:t xml:space="preserve">Parte </w:t>
+      </w:r>
+      <w:r>
+        <w:rPr>
+          <w:rFonts w:ascii="Arial" w:hAnsi="Arial" w:cs="Arial"/>
+          <w:b/>
+          <w:bCs/>
+          <w:sz w:val="28"/>
+          <w:szCs w:val="28"/>
+        </w:rPr>
+        <w:t>3</w:t>
+      </w:r>
+      <w:bookmarkEnd w:id="98"/>
+    </w:p>
+    <w:p>
+      <w:pPr>
+        <w:outlineLvl w:val="1"/>
+        <w:rPr>
+          <w:rFonts w:ascii="Arial" w:hAnsi="Arial" w:cs="Arial"/>
+          <w:b/>
+          <w:bCs/>
+          <w:sz w:val="28"/>
+          <w:szCs w:val="28"/>
+        </w:rPr>
+      </w:pPr>
+      <w:r>
+        <w:rPr>
+          <w:rFonts w:ascii="Arial" w:hAnsi="Arial" w:cs="Arial"/>
+          <w:b/>
+          <w:bCs/>
+          <w:sz w:val="28"/>
+          <w:szCs w:val="28"/>
+        </w:rPr>
         <w:drawing>
-          <wp:anchor distT="0" distB="0" distL="114300" distR="114300" simplePos="0" relativeHeight="251687936" behindDoc="1" locked="0" layoutInCell="1" allowOverlap="1" wp14:anchorId="47C20289" wp14:editId="115529A7">
+          <wp:anchor distT="0" distB="0" distL="114300" distR="114300" simplePos="0" relativeHeight="251701248" behindDoc="1" locked="0" layoutInCell="1" allowOverlap="1" wp14:anchorId="4945231F" wp14:editId="178104F0">
             <wp:simplePos x="0" y="0"/>
             <wp:positionH relativeFrom="page">
               <wp:align>center</wp:align>
             </wp:positionH>
             <wp:positionV relativeFrom="paragraph">
-              <wp:posOffset>274955</wp:posOffset>
+              <wp:posOffset>309217</wp:posOffset>
             </wp:positionV>
-            <wp:extent cx="6838950" cy="3819525"/>
-            <wp:effectExtent l="0" t="0" r="0" b="9525"/>
+            <wp:extent cx="5812155" cy="3905885"/>
+            <wp:effectExtent l="0" t="0" r="0" b="0"/>
             <wp:wrapTight wrapText="bothSides">
               <wp:wrapPolygon edited="0">
                 <wp:start x="0" y="0"/>
-                <wp:lineTo x="0" y="21546"/>
-                <wp:lineTo x="21540" y="21546"/>
-                <wp:lineTo x="21540" y="0"/>
+                <wp:lineTo x="0" y="21491"/>
+                <wp:lineTo x="21522" y="21491"/>
+                <wp:lineTo x="21522" y="0"/>
                 <wp:lineTo x="0" y="0"/>
               </wp:wrapPolygon>
             </wp:wrapTight>
-            <wp:docPr id="19" name="Imagem 19" descr="Diagrama, Esquemático&#10;&#10;Descrição gerada automaticamente"/>
+            <wp:docPr id="31" name="Imagem 31" descr="Diagrama&#10;&#10;Descrição gerada automaticamente"/>
             <wp:cNvGraphicFramePr>
               <a:graphicFrameLocks xmlns:a="http://schemas.openxmlformats.org/drawingml/2006/main" noChangeAspect="1"/>
             </wp:cNvGraphicFramePr>
@@ -27259,7 +27446,7 @@
               <a:graphicData uri="http://schemas.openxmlformats.org/drawingml/2006/picture">
                 <pic:pic xmlns:pic="http://schemas.openxmlformats.org/drawingml/2006/picture">
                   <pic:nvPicPr>
-                    <pic:cNvPr id="19" name="Imagem 19" descr="Diagrama, Esquemático&#10;&#10;Descrição gerada automaticamente"/>
+                    <pic:cNvPr id="31" name="Imagem 31" descr="Diagrama&#10;&#10;Descrição gerada automaticamente"/>
                     <pic:cNvPicPr/>
                   </pic:nvPicPr>
                   <pic:blipFill>
@@ -27277,7 +27464,7 @@
                   <pic:spPr>
                     <a:xfrm>
                       <a:off x="0" y="0"/>
-                      <a:ext cx="6838950" cy="3819525"/>
+                      <a:ext cx="5812155" cy="3905885"/>
                     </a:xfrm>
                     <a:prstGeom prst="rect">
                       <a:avLst/>
@@ -27295,25 +27482,154 @@
           </wp:anchor>
         </w:drawing>
       </w:r>
-      <w:bookmarkEnd w:id="98"/>
-    </w:p>
-    <w:p>
-      <w:pPr>
-        <w:pStyle w:val="PargrafodaLista"/>
-        <w:ind w:left="1080"/>
-        <w:rPr>
-          <w:rFonts w:ascii="Arial" w:hAnsi="Arial" w:cs="Arial"/>
-          <w:b/>
-          <w:bCs/>
-          <w:sz w:val="28"/>
-          <w:szCs w:val="28"/>
-        </w:rPr>
-      </w:pPr>
-    </w:p>
-    <w:p>
-      <w:pPr>
-        <w:pStyle w:val="PargrafodaLista"/>
-        <w:ind w:left="1080"/>
+    </w:p>
+    <w:p>
+      <w:pPr>
+        <w:outlineLvl w:val="1"/>
+        <w:rPr>
+          <w:rFonts w:ascii="Arial" w:hAnsi="Arial" w:cs="Arial"/>
+          <w:b/>
+          <w:bCs/>
+          <w:sz w:val="28"/>
+          <w:szCs w:val="28"/>
+        </w:rPr>
+      </w:pPr>
+    </w:p>
+    <w:p>
+      <w:pPr>
+        <w:outlineLvl w:val="1"/>
+        <w:rPr>
+          <w:rFonts w:ascii="Arial" w:hAnsi="Arial" w:cs="Arial"/>
+          <w:b/>
+          <w:bCs/>
+          <w:sz w:val="28"/>
+          <w:szCs w:val="28"/>
+        </w:rPr>
+      </w:pPr>
+    </w:p>
+    <w:p>
+      <w:pPr>
+        <w:outlineLvl w:val="1"/>
+        <w:rPr>
+          <w:rFonts w:ascii="Arial" w:hAnsi="Arial" w:cs="Arial"/>
+          <w:b/>
+          <w:bCs/>
+          <w:sz w:val="28"/>
+          <w:szCs w:val="28"/>
+        </w:rPr>
+      </w:pPr>
+    </w:p>
+    <w:p>
+      <w:pPr>
+        <w:outlineLvl w:val="1"/>
+        <w:rPr>
+          <w:rFonts w:ascii="Arial" w:hAnsi="Arial" w:cs="Arial"/>
+          <w:b/>
+          <w:bCs/>
+          <w:sz w:val="28"/>
+          <w:szCs w:val="28"/>
+        </w:rPr>
+      </w:pPr>
+    </w:p>
+    <w:p>
+      <w:pPr>
+        <w:outlineLvl w:val="1"/>
+        <w:rPr>
+          <w:rFonts w:ascii="Arial" w:hAnsi="Arial" w:cs="Arial"/>
+          <w:b/>
+          <w:bCs/>
+          <w:sz w:val="28"/>
+          <w:szCs w:val="28"/>
+        </w:rPr>
+      </w:pPr>
+    </w:p>
+    <w:p>
+      <w:pPr>
+        <w:outlineLvl w:val="1"/>
+        <w:rPr>
+          <w:rFonts w:ascii="Arial" w:hAnsi="Arial" w:cs="Arial"/>
+          <w:b/>
+          <w:bCs/>
+          <w:sz w:val="28"/>
+          <w:szCs w:val="28"/>
+        </w:rPr>
+      </w:pPr>
+    </w:p>
+    <w:p>
+      <w:pPr>
+        <w:outlineLvl w:val="1"/>
+        <w:rPr>
+          <w:rFonts w:ascii="Arial" w:hAnsi="Arial" w:cs="Arial"/>
+          <w:b/>
+          <w:bCs/>
+          <w:sz w:val="28"/>
+          <w:szCs w:val="28"/>
+        </w:rPr>
+      </w:pPr>
+    </w:p>
+    <w:p>
+      <w:pPr>
+        <w:outlineLvl w:val="1"/>
+        <w:rPr>
+          <w:rFonts w:ascii="Arial" w:hAnsi="Arial" w:cs="Arial"/>
+          <w:b/>
+          <w:bCs/>
+          <w:sz w:val="28"/>
+          <w:szCs w:val="28"/>
+        </w:rPr>
+      </w:pPr>
+    </w:p>
+    <w:p>
+      <w:pPr>
+        <w:outlineLvl w:val="1"/>
+        <w:rPr>
+          <w:rFonts w:ascii="Arial" w:hAnsi="Arial" w:cs="Arial"/>
+          <w:b/>
+          <w:bCs/>
+          <w:sz w:val="28"/>
+          <w:szCs w:val="28"/>
+        </w:rPr>
+      </w:pPr>
+    </w:p>
+    <w:p>
+      <w:pPr>
+        <w:outlineLvl w:val="1"/>
+        <w:rPr>
+          <w:rFonts w:ascii="Arial" w:hAnsi="Arial" w:cs="Arial"/>
+          <w:b/>
+          <w:bCs/>
+          <w:sz w:val="28"/>
+          <w:szCs w:val="28"/>
+        </w:rPr>
+      </w:pPr>
+    </w:p>
+    <w:p>
+      <w:pPr>
+        <w:outlineLvl w:val="1"/>
+        <w:rPr>
+          <w:rFonts w:ascii="Arial" w:hAnsi="Arial" w:cs="Arial"/>
+          <w:b/>
+          <w:bCs/>
+          <w:sz w:val="28"/>
+          <w:szCs w:val="28"/>
+        </w:rPr>
+      </w:pPr>
+    </w:p>
+    <w:p>
+      <w:pPr>
+        <w:outlineLvl w:val="1"/>
+        <w:rPr>
+          <w:rFonts w:ascii="Arial" w:hAnsi="Arial" w:cs="Arial"/>
+          <w:b/>
+          <w:bCs/>
+          <w:sz w:val="28"/>
+          <w:szCs w:val="28"/>
+        </w:rPr>
+      </w:pPr>
+    </w:p>
+    <w:p>
+      <w:pPr>
+        <w:outlineLvl w:val="1"/>
         <w:rPr>
           <w:rFonts w:ascii="Arial" w:hAnsi="Arial" w:cs="Arial"/>
           <w:b/>
@@ -27339,7 +27655,31 @@
           <w:szCs w:val="28"/>
         </w:rPr>
       </w:pPr>
-      <w:bookmarkStart w:id="99" w:name="_Toc116681585"/>
+      <w:bookmarkStart w:id="99" w:name="_Toc116681586"/>
+      <w:r>
+        <w:rPr>
+          <w:rFonts w:ascii="Arial" w:hAnsi="Arial" w:cs="Arial"/>
+          <w:b/>
+          <w:bCs/>
+          <w:sz w:val="28"/>
+          <w:szCs w:val="28"/>
+        </w:rPr>
+        <w:lastRenderedPageBreak/>
+        <w:t>Parte 4</w:t>
+      </w:r>
+      <w:bookmarkEnd w:id="99"/>
+    </w:p>
+    <w:p>
+      <w:pPr>
+        <w:outlineLvl w:val="1"/>
+        <w:rPr>
+          <w:rFonts w:ascii="Arial" w:hAnsi="Arial" w:cs="Arial"/>
+          <w:b/>
+          <w:bCs/>
+          <w:sz w:val="28"/>
+          <w:szCs w:val="28"/>
+        </w:rPr>
+      </w:pPr>
       <w:r>
         <w:rPr>
           <w:rFonts w:ascii="Arial" w:hAnsi="Arial" w:cs="Arial"/>
@@ -27349,26 +27689,26 @@
           <w:szCs w:val="28"/>
         </w:rPr>
         <w:drawing>
-          <wp:anchor distT="0" distB="0" distL="114300" distR="114300" simplePos="0" relativeHeight="251689984" behindDoc="1" locked="0" layoutInCell="1" allowOverlap="1" wp14:anchorId="510DDD8E" wp14:editId="435F3938">
+          <wp:anchor distT="0" distB="0" distL="114300" distR="114300" simplePos="0" relativeHeight="251702272" behindDoc="1" locked="0" layoutInCell="1" allowOverlap="1" wp14:anchorId="57C2051C" wp14:editId="3E712D30">
             <wp:simplePos x="0" y="0"/>
             <wp:positionH relativeFrom="page">
               <wp:align>center</wp:align>
             </wp:positionH>
             <wp:positionV relativeFrom="paragraph">
-              <wp:posOffset>442595</wp:posOffset>
+              <wp:posOffset>213581</wp:posOffset>
             </wp:positionV>
-            <wp:extent cx="6543675" cy="3517900"/>
-            <wp:effectExtent l="0" t="0" r="9525" b="6350"/>
+            <wp:extent cx="6775608" cy="4325509"/>
+            <wp:effectExtent l="0" t="0" r="6350" b="0"/>
             <wp:wrapTight wrapText="bothSides">
               <wp:wrapPolygon edited="0">
                 <wp:start x="0" y="0"/>
-                <wp:lineTo x="0" y="21522"/>
-                <wp:lineTo x="21569" y="21522"/>
-                <wp:lineTo x="21569" y="0"/>
+                <wp:lineTo x="0" y="21502"/>
+                <wp:lineTo x="21560" y="21502"/>
+                <wp:lineTo x="21560" y="0"/>
                 <wp:lineTo x="0" y="0"/>
               </wp:wrapPolygon>
             </wp:wrapTight>
-            <wp:docPr id="20" name="Imagem 20" descr="Diagrama&#10;&#10;Descrição gerada automaticamente"/>
+            <wp:docPr id="32" name="Imagem 32" descr="Diagrama&#10;&#10;Descrição gerada automaticamente"/>
             <wp:cNvGraphicFramePr>
               <a:graphicFrameLocks xmlns:a="http://schemas.openxmlformats.org/drawingml/2006/main" noChangeAspect="1"/>
             </wp:cNvGraphicFramePr>
@@ -27376,7 +27716,7 @@
               <a:graphicData uri="http://schemas.openxmlformats.org/drawingml/2006/picture">
                 <pic:pic xmlns:pic="http://schemas.openxmlformats.org/drawingml/2006/picture">
                   <pic:nvPicPr>
-                    <pic:cNvPr id="20" name="Imagem 20" descr="Diagrama&#10;&#10;Descrição gerada automaticamente"/>
+                    <pic:cNvPr id="32" name="Imagem 32" descr="Diagrama&#10;&#10;Descrição gerada automaticamente"/>
                     <pic:cNvPicPr/>
                   </pic:nvPicPr>
                   <pic:blipFill>
@@ -27394,7 +27734,7 @@
                   <pic:spPr>
                     <a:xfrm>
                       <a:off x="0" y="0"/>
-                      <a:ext cx="6543675" cy="3517900"/>
+                      <a:ext cx="6775608" cy="4325509"/>
                     </a:xfrm>
                     <a:prstGeom prst="rect">
                       <a:avLst/>
@@ -27412,220 +27752,75 @@
           </wp:anchor>
         </w:drawing>
       </w:r>
-      <w:r>
-        <w:rPr>
-          <w:rFonts w:ascii="Arial" w:hAnsi="Arial" w:cs="Arial"/>
-          <w:b/>
-          <w:bCs/>
-          <w:sz w:val="28"/>
-          <w:szCs w:val="28"/>
-        </w:rPr>
-        <w:t xml:space="preserve">Parte </w:t>
-      </w:r>
-      <w:r>
-        <w:rPr>
-          <w:rFonts w:ascii="Arial" w:hAnsi="Arial" w:cs="Arial"/>
-          <w:b/>
-          <w:bCs/>
-          <w:sz w:val="28"/>
-          <w:szCs w:val="28"/>
-        </w:rPr>
-        <w:t>3</w:t>
-      </w:r>
-      <w:bookmarkEnd w:id="99"/>
-    </w:p>
-    <w:p>
-      <w:pPr>
-        <w:outlineLvl w:val="1"/>
-        <w:rPr>
-          <w:rFonts w:ascii="Arial" w:hAnsi="Arial" w:cs="Arial"/>
-          <w:b/>
-          <w:bCs/>
-          <w:sz w:val="28"/>
-          <w:szCs w:val="28"/>
-        </w:rPr>
-      </w:pPr>
-    </w:p>
-    <w:p>
-      <w:pPr>
-        <w:outlineLvl w:val="1"/>
-        <w:rPr>
-          <w:rFonts w:ascii="Arial" w:hAnsi="Arial" w:cs="Arial"/>
-          <w:b/>
-          <w:bCs/>
-          <w:sz w:val="28"/>
-          <w:szCs w:val="28"/>
-        </w:rPr>
-      </w:pPr>
-    </w:p>
-    <w:p>
-      <w:pPr>
-        <w:outlineLvl w:val="1"/>
-        <w:rPr>
-          <w:rFonts w:ascii="Arial" w:hAnsi="Arial" w:cs="Arial"/>
-          <w:b/>
-          <w:bCs/>
-          <w:sz w:val="28"/>
-          <w:szCs w:val="28"/>
-        </w:rPr>
-      </w:pPr>
-    </w:p>
-    <w:p>
-      <w:pPr>
-        <w:outlineLvl w:val="1"/>
-        <w:rPr>
-          <w:rFonts w:ascii="Arial" w:hAnsi="Arial" w:cs="Arial"/>
-          <w:b/>
-          <w:bCs/>
-          <w:sz w:val="28"/>
-          <w:szCs w:val="28"/>
-        </w:rPr>
-      </w:pPr>
-    </w:p>
-    <w:p>
-      <w:pPr>
-        <w:outlineLvl w:val="1"/>
-        <w:rPr>
-          <w:rFonts w:ascii="Arial" w:hAnsi="Arial" w:cs="Arial"/>
-          <w:b/>
-          <w:bCs/>
-          <w:sz w:val="28"/>
-          <w:szCs w:val="28"/>
-        </w:rPr>
-      </w:pPr>
-    </w:p>
-    <w:p>
-      <w:pPr>
-        <w:outlineLvl w:val="1"/>
-        <w:rPr>
-          <w:rFonts w:ascii="Arial" w:hAnsi="Arial" w:cs="Arial"/>
-          <w:b/>
-          <w:bCs/>
-          <w:sz w:val="28"/>
-          <w:szCs w:val="28"/>
-        </w:rPr>
-      </w:pPr>
-    </w:p>
-    <w:p>
-      <w:pPr>
-        <w:outlineLvl w:val="1"/>
-        <w:rPr>
-          <w:rFonts w:ascii="Arial" w:hAnsi="Arial" w:cs="Arial"/>
-          <w:b/>
-          <w:bCs/>
-          <w:sz w:val="28"/>
-          <w:szCs w:val="28"/>
-        </w:rPr>
-      </w:pPr>
-    </w:p>
-    <w:p>
-      <w:pPr>
-        <w:outlineLvl w:val="1"/>
-        <w:rPr>
-          <w:rFonts w:ascii="Arial" w:hAnsi="Arial" w:cs="Arial"/>
-          <w:b/>
-          <w:bCs/>
-          <w:sz w:val="28"/>
-          <w:szCs w:val="28"/>
-        </w:rPr>
-      </w:pPr>
-    </w:p>
-    <w:p>
-      <w:pPr>
-        <w:outlineLvl w:val="1"/>
-        <w:rPr>
-          <w:rFonts w:ascii="Arial" w:hAnsi="Arial" w:cs="Arial"/>
-          <w:b/>
-          <w:bCs/>
-          <w:sz w:val="28"/>
-          <w:szCs w:val="28"/>
-        </w:rPr>
-      </w:pPr>
-    </w:p>
-    <w:p>
-      <w:pPr>
-        <w:outlineLvl w:val="1"/>
-        <w:rPr>
-          <w:rFonts w:ascii="Arial" w:hAnsi="Arial" w:cs="Arial"/>
-          <w:b/>
-          <w:bCs/>
-          <w:sz w:val="28"/>
-          <w:szCs w:val="28"/>
-        </w:rPr>
-      </w:pPr>
-    </w:p>
-    <w:p>
-      <w:pPr>
-        <w:outlineLvl w:val="1"/>
-        <w:rPr>
-          <w:rFonts w:ascii="Arial" w:hAnsi="Arial" w:cs="Arial"/>
-          <w:b/>
-          <w:bCs/>
-          <w:sz w:val="28"/>
-          <w:szCs w:val="28"/>
-        </w:rPr>
-      </w:pPr>
-    </w:p>
-    <w:p>
-      <w:pPr>
-        <w:outlineLvl w:val="1"/>
-        <w:rPr>
-          <w:rFonts w:ascii="Arial" w:hAnsi="Arial" w:cs="Arial"/>
-          <w:b/>
-          <w:bCs/>
-          <w:sz w:val="28"/>
-          <w:szCs w:val="28"/>
-        </w:rPr>
-      </w:pPr>
-    </w:p>
-    <w:p>
-      <w:pPr>
-        <w:outlineLvl w:val="1"/>
-        <w:rPr>
-          <w:rFonts w:ascii="Arial" w:hAnsi="Arial" w:cs="Arial"/>
-          <w:b/>
-          <w:bCs/>
-          <w:sz w:val="28"/>
-          <w:szCs w:val="28"/>
-        </w:rPr>
-      </w:pPr>
-    </w:p>
-    <w:p>
-      <w:pPr>
-        <w:outlineLvl w:val="1"/>
-        <w:rPr>
-          <w:rFonts w:ascii="Arial" w:hAnsi="Arial" w:cs="Arial"/>
-          <w:b/>
-          <w:bCs/>
-          <w:sz w:val="28"/>
-          <w:szCs w:val="28"/>
-        </w:rPr>
-      </w:pPr>
-    </w:p>
-    <w:p>
-      <w:pPr>
-        <w:outlineLvl w:val="1"/>
-        <w:rPr>
-          <w:rFonts w:ascii="Arial" w:hAnsi="Arial" w:cs="Arial"/>
-          <w:b/>
-          <w:bCs/>
-          <w:sz w:val="28"/>
-          <w:szCs w:val="28"/>
-        </w:rPr>
-      </w:pPr>
-    </w:p>
-    <w:p>
-      <w:pPr>
-        <w:outlineLvl w:val="1"/>
-        <w:rPr>
-          <w:rFonts w:ascii="Arial" w:hAnsi="Arial" w:cs="Arial"/>
-          <w:b/>
-          <w:bCs/>
-          <w:sz w:val="28"/>
-          <w:szCs w:val="28"/>
-        </w:rPr>
-      </w:pPr>
-    </w:p>
+    </w:p>
+    <w:p>
+      <w:pPr>
+        <w:rPr>
+          <w:rFonts w:ascii="Arial" w:hAnsi="Arial" w:cs="Arial"/>
+          <w:b/>
+          <w:bCs/>
+          <w:sz w:val="28"/>
+          <w:szCs w:val="28"/>
+        </w:rPr>
+      </w:pPr>
+    </w:p>
+    <w:p>
+      <w:pPr>
+        <w:pStyle w:val="Ttulo1"/>
+        <w:numPr>
+          <w:ilvl w:val="0"/>
+          <w:numId w:val="7"/>
+        </w:numPr>
+        <w:spacing w:before="0" w:after="160"/>
+        <w:ind w:left="360"/>
+        <w:rPr>
+          <w:rFonts w:ascii="Arial" w:hAnsi="Arial" w:cs="Arial"/>
+          <w:b/>
+          <w:bCs/>
+          <w:noProof/>
+          <w:color w:val="auto"/>
+          <w:sz w:val="28"/>
+          <w:szCs w:val="28"/>
+        </w:rPr>
+      </w:pPr>
+      <w:bookmarkStart w:id="100" w:name="_Toc116681587"/>
+      <w:r>
+        <w:rPr>
+          <w:rFonts w:ascii="Arial" w:hAnsi="Arial" w:cs="Arial"/>
+          <w:b/>
+          <w:bCs/>
+          <w:noProof/>
+          <w:color w:val="auto"/>
+          <w:sz w:val="28"/>
+          <w:szCs w:val="28"/>
+        </w:rPr>
+        <w:t xml:space="preserve">Diagrama ER - </w:t>
+      </w:r>
+      <w:r>
+        <w:rPr>
+          <w:rFonts w:ascii="Arial" w:hAnsi="Arial" w:cs="Arial"/>
+          <w:b/>
+          <w:bCs/>
+          <w:noProof/>
+          <w:color w:val="auto"/>
+          <w:sz w:val="28"/>
+          <w:szCs w:val="28"/>
+        </w:rPr>
+        <w:t>Modelo lógico</w:t>
+      </w:r>
+      <w:bookmarkEnd w:id="100"/>
+    </w:p>
+    <w:p/>
+    <w:p/>
+    <w:p/>
+    <w:p/>
+    <w:p/>
+    <w:p/>
+    <w:p/>
+    <w:p/>
+    <w:p/>
+    <w:p/>
+    <w:p/>
     <w:p>
       <w:pPr>
         <w:pStyle w:val="PargrafodaLista"/>
@@ -27642,21 +27837,21 @@
           <w:szCs w:val="28"/>
         </w:rPr>
       </w:pPr>
-      <w:bookmarkStart w:id="100" w:name="_Toc116681586"/>
-      <w:r>
-        <w:rPr>
-          <w:rFonts w:ascii="Arial" w:hAnsi="Arial" w:cs="Arial"/>
-          <w:b/>
-          <w:bCs/>
-          <w:sz w:val="28"/>
-          <w:szCs w:val="28"/>
-        </w:rPr>
-        <w:t>Parte 4</w:t>
-      </w:r>
-      <w:bookmarkEnd w:id="100"/>
-    </w:p>
-    <w:p>
-      <w:pPr>
+      <w:r>
+        <w:rPr>
+          <w:rFonts w:ascii="Arial" w:hAnsi="Arial" w:cs="Arial"/>
+          <w:b/>
+          <w:bCs/>
+          <w:sz w:val="28"/>
+          <w:szCs w:val="28"/>
+        </w:rPr>
+        <w:lastRenderedPageBreak/>
+        <w:t>Completo</w:t>
+      </w:r>
+    </w:p>
+    <w:p>
+      <w:pPr>
+        <w:ind w:left="360"/>
         <w:outlineLvl w:val="1"/>
         <w:rPr>
           <w:rFonts w:ascii="Arial" w:hAnsi="Arial" w:cs="Arial"/>
@@ -27666,46 +27861,31 @@
           <w:szCs w:val="28"/>
         </w:rPr>
       </w:pPr>
-    </w:p>
-    <w:p>
-      <w:pPr>
-        <w:rPr>
-          <w:rFonts w:ascii="Arial" w:hAnsi="Arial" w:cs="Arial"/>
-          <w:b/>
-          <w:bCs/>
-          <w:sz w:val="28"/>
-          <w:szCs w:val="28"/>
-        </w:rPr>
-      </w:pPr>
-      <w:r>
-        <w:rPr>
-          <w:rFonts w:ascii="Arial" w:hAnsi="Arial" w:cs="Arial"/>
-          <w:b/>
-          <w:bCs/>
-          <w:sz w:val="28"/>
-          <w:szCs w:val="28"/>
+      <w:r>
+        <w:rPr>
+          <w:noProof/>
         </w:rPr>
         <w:drawing>
-          <wp:anchor distT="0" distB="0" distL="114300" distR="114300" simplePos="0" relativeHeight="251691008" behindDoc="1" locked="0" layoutInCell="1" allowOverlap="1" wp14:anchorId="62847F6F" wp14:editId="44BEAB5A">
+          <wp:anchor distT="0" distB="0" distL="114300" distR="114300" simplePos="0" relativeHeight="251703296" behindDoc="1" locked="0" layoutInCell="1" allowOverlap="1" wp14:anchorId="0588E719" wp14:editId="432EEF60">
             <wp:simplePos x="0" y="0"/>
-            <wp:positionH relativeFrom="margin">
+            <wp:positionH relativeFrom="page">
               <wp:align>center</wp:align>
             </wp:positionH>
             <wp:positionV relativeFrom="paragraph">
-              <wp:posOffset>272002</wp:posOffset>
+              <wp:posOffset>156100</wp:posOffset>
             </wp:positionV>
-            <wp:extent cx="6542405" cy="4699000"/>
-            <wp:effectExtent l="0" t="0" r="0" b="6350"/>
+            <wp:extent cx="6925310" cy="3872230"/>
+            <wp:effectExtent l="0" t="0" r="8890" b="0"/>
             <wp:wrapTight wrapText="bothSides">
               <wp:wrapPolygon edited="0">
                 <wp:start x="0" y="0"/>
-                <wp:lineTo x="0" y="21542"/>
-                <wp:lineTo x="21510" y="21542"/>
-                <wp:lineTo x="21510" y="0"/>
+                <wp:lineTo x="0" y="21465"/>
+                <wp:lineTo x="21568" y="21465"/>
+                <wp:lineTo x="21568" y="0"/>
                 <wp:lineTo x="0" y="0"/>
               </wp:wrapPolygon>
             </wp:wrapTight>
-            <wp:docPr id="27" name="Imagem 27" descr="Diagrama&#10;&#10;Descrição gerada automaticamente"/>
+            <wp:docPr id="33" name="Imagem 33" descr="Diagrama, Esquemático&#10;&#10;Descrição gerada automaticamente"/>
             <wp:cNvGraphicFramePr>
               <a:graphicFrameLocks xmlns:a="http://schemas.openxmlformats.org/drawingml/2006/main" noChangeAspect="1"/>
             </wp:cNvGraphicFramePr>
@@ -27713,29 +27893,36 @@
               <a:graphicData uri="http://schemas.openxmlformats.org/drawingml/2006/picture">
                 <pic:pic xmlns:pic="http://schemas.openxmlformats.org/drawingml/2006/picture">
                   <pic:nvPicPr>
-                    <pic:cNvPr id="27" name="Imagem 27" descr="Diagrama&#10;&#10;Descrição gerada automaticamente"/>
-                    <pic:cNvPicPr/>
+                    <pic:cNvPr id="33" name="Imagem 33" descr="Diagrama, Esquemático&#10;&#10;Descrição gerada automaticamente"/>
+                    <pic:cNvPicPr>
+                      <a:picLocks noChangeAspect="1" noChangeArrowheads="1"/>
+                    </pic:cNvPicPr>
                   </pic:nvPicPr>
                   <pic:blipFill>
-                    <a:blip r:embed="rId24">
+                    <a:blip r:embed="rId24" cstate="print">
                       <a:extLst>
                         <a:ext uri="{28A0092B-C50C-407E-A947-70E740481C1C}">
                           <a14:useLocalDpi xmlns:a14="http://schemas.microsoft.com/office/drawing/2010/main" val="0"/>
                         </a:ext>
                       </a:extLst>
                     </a:blip>
+                    <a:srcRect/>
                     <a:stretch>
                       <a:fillRect/>
                     </a:stretch>
                   </pic:blipFill>
-                  <pic:spPr>
+                  <pic:spPr bwMode="auto">
                     <a:xfrm>
                       <a:off x="0" y="0"/>
-                      <a:ext cx="6542405" cy="4699000"/>
+                      <a:ext cx="6925310" cy="3872230"/>
                     </a:xfrm>
                     <a:prstGeom prst="rect">
                       <a:avLst/>
                     </a:prstGeom>
+                    <a:noFill/>
+                    <a:ln>
+                      <a:noFill/>
+                    </a:ln>
                   </pic:spPr>
                 </pic:pic>
               </a:graphicData>
@@ -27752,50 +27939,172 @@
     </w:p>
     <w:p>
       <w:pPr>
-        <w:pStyle w:val="Ttulo1"/>
-        <w:numPr>
-          <w:ilvl w:val="0"/>
-          <w:numId w:val="7"/>
-        </w:numPr>
-        <w:spacing w:before="0" w:after="160"/>
         <w:ind w:left="360"/>
-        <w:rPr>
-          <w:rFonts w:ascii="Arial" w:hAnsi="Arial" w:cs="Arial"/>
-          <w:b/>
-          <w:bCs/>
-          <w:noProof/>
-          <w:color w:val="auto"/>
-          <w:sz w:val="28"/>
-          <w:szCs w:val="28"/>
-        </w:rPr>
-      </w:pPr>
-      <w:bookmarkStart w:id="101" w:name="_Toc116681587"/>
-      <w:r>
-        <w:rPr>
-          <w:rFonts w:ascii="Arial" w:hAnsi="Arial" w:cs="Arial"/>
-          <w:b/>
-          <w:bCs/>
-          <w:noProof/>
-          <w:color w:val="auto"/>
-          <w:sz w:val="28"/>
-          <w:szCs w:val="28"/>
-        </w:rPr>
-        <w:lastRenderedPageBreak/>
-        <w:t xml:space="preserve">Diagrama ER - </w:t>
-      </w:r>
-      <w:r>
-        <w:rPr>
-          <w:rFonts w:ascii="Arial" w:hAnsi="Arial" w:cs="Arial"/>
-          <w:b/>
-          <w:bCs/>
-          <w:noProof/>
-          <w:color w:val="auto"/>
-          <w:sz w:val="28"/>
-          <w:szCs w:val="28"/>
-        </w:rPr>
-        <w:t>Modelo lógico</w:t>
-      </w:r>
-      <w:bookmarkEnd w:id="101"/>
+        <w:outlineLvl w:val="1"/>
+        <w:rPr>
+          <w:rFonts w:ascii="Arial" w:hAnsi="Arial" w:cs="Arial"/>
+          <w:b/>
+          <w:bCs/>
+          <w:sz w:val="28"/>
+          <w:szCs w:val="28"/>
+        </w:rPr>
+      </w:pPr>
+    </w:p>
+    <w:p>
+      <w:pPr>
+        <w:ind w:left="360"/>
+        <w:outlineLvl w:val="1"/>
+        <w:rPr>
+          <w:rFonts w:ascii="Arial" w:hAnsi="Arial" w:cs="Arial"/>
+          <w:b/>
+          <w:bCs/>
+          <w:sz w:val="28"/>
+          <w:szCs w:val="28"/>
+        </w:rPr>
+      </w:pPr>
+    </w:p>
+    <w:p>
+      <w:pPr>
+        <w:ind w:left="360"/>
+        <w:outlineLvl w:val="1"/>
+        <w:rPr>
+          <w:rFonts w:ascii="Arial" w:hAnsi="Arial" w:cs="Arial"/>
+          <w:b/>
+          <w:bCs/>
+          <w:sz w:val="28"/>
+          <w:szCs w:val="28"/>
+        </w:rPr>
+      </w:pPr>
+    </w:p>
+    <w:p>
+      <w:pPr>
+        <w:ind w:left="360"/>
+        <w:outlineLvl w:val="1"/>
+        <w:rPr>
+          <w:rFonts w:ascii="Arial" w:hAnsi="Arial" w:cs="Arial"/>
+          <w:b/>
+          <w:bCs/>
+          <w:sz w:val="28"/>
+          <w:szCs w:val="28"/>
+        </w:rPr>
+      </w:pPr>
+    </w:p>
+    <w:p>
+      <w:pPr>
+        <w:ind w:left="360"/>
+        <w:outlineLvl w:val="1"/>
+        <w:rPr>
+          <w:rFonts w:ascii="Arial" w:hAnsi="Arial" w:cs="Arial"/>
+          <w:b/>
+          <w:bCs/>
+          <w:sz w:val="28"/>
+          <w:szCs w:val="28"/>
+        </w:rPr>
+      </w:pPr>
+    </w:p>
+    <w:p>
+      <w:pPr>
+        <w:ind w:left="360"/>
+        <w:outlineLvl w:val="1"/>
+        <w:rPr>
+          <w:rFonts w:ascii="Arial" w:hAnsi="Arial" w:cs="Arial"/>
+          <w:b/>
+          <w:bCs/>
+          <w:sz w:val="28"/>
+          <w:szCs w:val="28"/>
+        </w:rPr>
+      </w:pPr>
+    </w:p>
+    <w:p>
+      <w:pPr>
+        <w:ind w:left="360"/>
+        <w:outlineLvl w:val="1"/>
+        <w:rPr>
+          <w:rFonts w:ascii="Arial" w:hAnsi="Arial" w:cs="Arial"/>
+          <w:b/>
+          <w:bCs/>
+          <w:sz w:val="28"/>
+          <w:szCs w:val="28"/>
+        </w:rPr>
+      </w:pPr>
+    </w:p>
+    <w:p>
+      <w:pPr>
+        <w:ind w:left="360"/>
+        <w:outlineLvl w:val="1"/>
+        <w:rPr>
+          <w:rFonts w:ascii="Arial" w:hAnsi="Arial" w:cs="Arial"/>
+          <w:b/>
+          <w:bCs/>
+          <w:sz w:val="28"/>
+          <w:szCs w:val="28"/>
+        </w:rPr>
+      </w:pPr>
+    </w:p>
+    <w:p>
+      <w:pPr>
+        <w:ind w:left="360"/>
+        <w:outlineLvl w:val="1"/>
+        <w:rPr>
+          <w:rFonts w:ascii="Arial" w:hAnsi="Arial" w:cs="Arial"/>
+          <w:b/>
+          <w:bCs/>
+          <w:sz w:val="28"/>
+          <w:szCs w:val="28"/>
+        </w:rPr>
+      </w:pPr>
+    </w:p>
+    <w:p>
+      <w:pPr>
+        <w:ind w:left="360"/>
+        <w:outlineLvl w:val="1"/>
+        <w:rPr>
+          <w:rFonts w:ascii="Arial" w:hAnsi="Arial" w:cs="Arial"/>
+          <w:b/>
+          <w:bCs/>
+          <w:sz w:val="28"/>
+          <w:szCs w:val="28"/>
+        </w:rPr>
+      </w:pPr>
+    </w:p>
+    <w:p>
+      <w:pPr>
+        <w:ind w:left="360"/>
+        <w:outlineLvl w:val="1"/>
+        <w:rPr>
+          <w:rFonts w:ascii="Arial" w:hAnsi="Arial" w:cs="Arial"/>
+          <w:b/>
+          <w:bCs/>
+          <w:sz w:val="28"/>
+          <w:szCs w:val="28"/>
+        </w:rPr>
+      </w:pPr>
+    </w:p>
+    <w:p>
+      <w:pPr>
+        <w:ind w:left="360"/>
+        <w:outlineLvl w:val="1"/>
+        <w:rPr>
+          <w:rFonts w:ascii="Arial" w:hAnsi="Arial" w:cs="Arial"/>
+          <w:b/>
+          <w:bCs/>
+          <w:sz w:val="28"/>
+          <w:szCs w:val="28"/>
+        </w:rPr>
+      </w:pPr>
+    </w:p>
+    <w:p>
+      <w:pPr>
+        <w:ind w:left="360"/>
+        <w:outlineLvl w:val="1"/>
+        <w:rPr>
+          <w:rFonts w:ascii="Arial" w:hAnsi="Arial" w:cs="Arial"/>
+          <w:b/>
+          <w:bCs/>
+          <w:sz w:val="28"/>
+          <w:szCs w:val="28"/>
+        </w:rPr>
+      </w:pPr>
     </w:p>
     <w:p>
       <w:pPr>
@@ -27813,42 +28122,57 @@
           <w:szCs w:val="28"/>
         </w:rPr>
       </w:pPr>
-      <w:bookmarkStart w:id="102" w:name="_Toc116681588"/>
-      <w:r>
-        <w:rPr>
-          <w:rFonts w:ascii="Arial" w:hAnsi="Arial" w:cs="Arial"/>
-          <w:b/>
-          <w:bCs/>
-          <w:sz w:val="28"/>
-          <w:szCs w:val="28"/>
-        </w:rPr>
+      <w:r>
+        <w:rPr>
+          <w:rFonts w:ascii="Arial" w:hAnsi="Arial" w:cs="Arial"/>
+          <w:b/>
+          <w:bCs/>
+          <w:sz w:val="28"/>
+          <w:szCs w:val="28"/>
+        </w:rPr>
+        <w:lastRenderedPageBreak/>
         <w:t>Parte 1</w:t>
       </w:r>
-      <w:r>
-        <w:rPr>
-          <w:noProof/>
+    </w:p>
+    <w:p>
+      <w:pPr>
+        <w:rPr>
+          <w:rFonts w:ascii="Arial" w:hAnsi="Arial" w:cs="Arial"/>
+          <w:b/>
+          <w:bCs/>
+          <w:sz w:val="28"/>
+          <w:szCs w:val="28"/>
+        </w:rPr>
+      </w:pPr>
+      <w:r>
+        <w:rPr>
+          <w:rFonts w:ascii="Arial" w:hAnsi="Arial" w:cs="Arial"/>
+          <w:b/>
+          <w:bCs/>
+          <w:sz w:val="28"/>
+          <w:szCs w:val="28"/>
         </w:rPr>
         <w:drawing>
-          <wp:anchor distT="0" distB="0" distL="114300" distR="114300" simplePos="0" relativeHeight="251677696" behindDoc="1" locked="0" layoutInCell="1" allowOverlap="1" wp14:anchorId="65E0FDEB" wp14:editId="7AA4518F">
+          <wp:anchor distT="0" distB="0" distL="114300" distR="114300" simplePos="0" relativeHeight="251704320" behindDoc="1" locked="0" layoutInCell="1" allowOverlap="1" wp14:anchorId="65A2A7C2" wp14:editId="67CA64FA">
             <wp:simplePos x="0" y="0"/>
             <wp:positionH relativeFrom="page">
-              <wp:align>right</wp:align>
+              <wp:align>center</wp:align>
             </wp:positionH>
             <wp:positionV relativeFrom="paragraph">
-              <wp:posOffset>336550</wp:posOffset>
+              <wp:posOffset>332492</wp:posOffset>
             </wp:positionV>
-            <wp:extent cx="7565048" cy="3914775"/>
-            <wp:effectExtent l="0" t="0" r="0" b="0"/>
+            <wp:extent cx="7123430" cy="4134485"/>
+            <wp:effectExtent l="0" t="0" r="1270" b="0"/>
             <wp:wrapTight wrapText="bothSides">
               <wp:wrapPolygon edited="0">
                 <wp:start x="0" y="0"/>
-                <wp:lineTo x="0" y="21442"/>
-                <wp:lineTo x="21540" y="21442"/>
-                <wp:lineTo x="21540" y="0"/>
+                <wp:lineTo x="0" y="21497"/>
+                <wp:lineTo x="21546" y="21497"/>
+                <wp:lineTo x="21546" y="0"/>
                 <wp:lineTo x="0" y="0"/>
               </wp:wrapPolygon>
             </wp:wrapTight>
-            <wp:docPr id="16" name="Imagem 16" descr="Diagrama&#10;&#10;Descrição gerada automaticamente"/>
+            <wp:docPr id="34" name="Imagem 34" descr="Diagrama, Esquemático&#10;&#10;Descrição gerada automaticamente"/>
             <wp:cNvGraphicFramePr>
               <a:graphicFrameLocks xmlns:a="http://schemas.openxmlformats.org/drawingml/2006/main" noChangeAspect="1"/>
             </wp:cNvGraphicFramePr>
@@ -27856,7 +28180,7 @@
               <a:graphicData uri="http://schemas.openxmlformats.org/drawingml/2006/picture">
                 <pic:pic xmlns:pic="http://schemas.openxmlformats.org/drawingml/2006/picture">
                   <pic:nvPicPr>
-                    <pic:cNvPr id="16" name="Imagem 16" descr="Diagrama&#10;&#10;Descrição gerada automaticamente"/>
+                    <pic:cNvPr id="34" name="Imagem 34" descr="Diagrama, Esquemático&#10;&#10;Descrição gerada automaticamente"/>
                     <pic:cNvPicPr/>
                   </pic:nvPicPr>
                   <pic:blipFill>
@@ -27874,7 +28198,7 @@
                   <pic:spPr>
                     <a:xfrm>
                       <a:off x="0" y="0"/>
-                      <a:ext cx="7565048" cy="3914775"/>
+                      <a:ext cx="7123430" cy="4134485"/>
                     </a:xfrm>
                     <a:prstGeom prst="rect">
                       <a:avLst/>
@@ -27892,18 +28216,6 @@
           </wp:anchor>
         </w:drawing>
       </w:r>
-      <w:bookmarkEnd w:id="102"/>
-    </w:p>
-    <w:p>
-      <w:pPr>
-        <w:rPr>
-          <w:rFonts w:ascii="Arial" w:hAnsi="Arial" w:cs="Arial"/>
-          <w:b/>
-          <w:bCs/>
-          <w:sz w:val="28"/>
-          <w:szCs w:val="28"/>
-        </w:rPr>
-      </w:pPr>
     </w:p>
     <w:p>
       <w:pPr>
@@ -28053,38 +28365,37 @@
           <w:szCs w:val="28"/>
         </w:rPr>
       </w:pPr>
-      <w:bookmarkStart w:id="103" w:name="_Toc116681589"/>
-      <w:r>
-        <w:rPr>
-          <w:rFonts w:ascii="Arial" w:hAnsi="Arial" w:cs="Arial"/>
-          <w:b/>
-          <w:bCs/>
-          <w:noProof/>
+      <w:bookmarkStart w:id="101" w:name="_Toc116681589"/>
+      <w:r>
+        <w:rPr>
+          <w:rFonts w:ascii="Arial" w:hAnsi="Arial" w:cs="Arial"/>
+          <w:b/>
+          <w:bCs/>
           <w:sz w:val="28"/>
           <w:szCs w:val="28"/>
         </w:rPr>
         <w:lastRenderedPageBreak/>
         <w:drawing>
-          <wp:anchor distT="0" distB="0" distL="114300" distR="114300" simplePos="0" relativeHeight="251678720" behindDoc="1" locked="0" layoutInCell="1" allowOverlap="1" wp14:anchorId="5F3F265C" wp14:editId="5BC8ABD5">
+          <wp:anchor distT="0" distB="0" distL="114300" distR="114300" simplePos="0" relativeHeight="251705344" behindDoc="1" locked="0" layoutInCell="1" allowOverlap="1" wp14:anchorId="4E525C21" wp14:editId="5B3678FB">
             <wp:simplePos x="0" y="0"/>
             <wp:positionH relativeFrom="page">
-              <wp:align>right</wp:align>
+              <wp:align>center</wp:align>
             </wp:positionH>
             <wp:positionV relativeFrom="paragraph">
-              <wp:posOffset>408940</wp:posOffset>
+              <wp:posOffset>384893</wp:posOffset>
             </wp:positionV>
-            <wp:extent cx="7553325" cy="4200525"/>
-            <wp:effectExtent l="0" t="0" r="9525" b="9525"/>
+            <wp:extent cx="6769735" cy="4261485"/>
+            <wp:effectExtent l="0" t="0" r="0" b="5715"/>
             <wp:wrapTight wrapText="bothSides">
               <wp:wrapPolygon edited="0">
                 <wp:start x="0" y="0"/>
-                <wp:lineTo x="0" y="21551"/>
-                <wp:lineTo x="21573" y="21551"/>
-                <wp:lineTo x="21573" y="0"/>
+                <wp:lineTo x="0" y="21532"/>
+                <wp:lineTo x="21517" y="21532"/>
+                <wp:lineTo x="21517" y="0"/>
                 <wp:lineTo x="0" y="0"/>
               </wp:wrapPolygon>
             </wp:wrapTight>
-            <wp:docPr id="17" name="Imagem 17" descr="Diagrama, Esquemático&#10;&#10;Descrição gerada automaticamente"/>
+            <wp:docPr id="35" name="Imagem 35" descr="Diagrama, Esquemático&#10;&#10;Descrição gerada automaticamente"/>
             <wp:cNvGraphicFramePr>
               <a:graphicFrameLocks xmlns:a="http://schemas.openxmlformats.org/drawingml/2006/main" noChangeAspect="1"/>
             </wp:cNvGraphicFramePr>
@@ -28092,7 +28403,7 @@
               <a:graphicData uri="http://schemas.openxmlformats.org/drawingml/2006/picture">
                 <pic:pic xmlns:pic="http://schemas.openxmlformats.org/drawingml/2006/picture">
                   <pic:nvPicPr>
-                    <pic:cNvPr id="17" name="Imagem 17" descr="Diagrama, Esquemático&#10;&#10;Descrição gerada automaticamente"/>
+                    <pic:cNvPr id="35" name="Imagem 35" descr="Diagrama, Esquemático&#10;&#10;Descrição gerada automaticamente"/>
                     <pic:cNvPicPr/>
                   </pic:nvPicPr>
                   <pic:blipFill>
@@ -28110,7 +28421,7 @@
                   <pic:spPr>
                     <a:xfrm>
                       <a:off x="0" y="0"/>
-                      <a:ext cx="7553325" cy="4200525"/>
+                      <a:ext cx="6769735" cy="4261485"/>
                     </a:xfrm>
                     <a:prstGeom prst="rect">
                       <a:avLst/>
@@ -28138,7 +28449,18 @@
         </w:rPr>
         <w:t>Parte 2</w:t>
       </w:r>
-      <w:bookmarkEnd w:id="103"/>
+      <w:bookmarkEnd w:id="101"/>
+    </w:p>
+    <w:p>
+      <w:pPr>
+        <w:rPr>
+          <w:rFonts w:ascii="Arial" w:hAnsi="Arial" w:cs="Arial"/>
+          <w:b/>
+          <w:bCs/>
+          <w:sz w:val="28"/>
+          <w:szCs w:val="28"/>
+        </w:rPr>
+      </w:pPr>
     </w:p>
     <w:p>
       <w:pPr>
@@ -28169,37 +28491,36 @@
           <w:szCs w:val="28"/>
         </w:rPr>
       </w:pPr>
-      <w:bookmarkStart w:id="104" w:name="_Toc116681590"/>
-      <w:r>
-        <w:rPr>
-          <w:rFonts w:ascii="Arial" w:hAnsi="Arial" w:cs="Arial"/>
-          <w:b/>
-          <w:bCs/>
-          <w:noProof/>
+      <w:bookmarkStart w:id="102" w:name="_Toc116681590"/>
+      <w:r>
+        <w:rPr>
+          <w:rFonts w:ascii="Arial" w:hAnsi="Arial" w:cs="Arial"/>
+          <w:b/>
+          <w:bCs/>
           <w:sz w:val="28"/>
           <w:szCs w:val="28"/>
         </w:rPr>
         <w:drawing>
-          <wp:anchor distT="0" distB="0" distL="114300" distR="114300" simplePos="0" relativeHeight="251679744" behindDoc="1" locked="0" layoutInCell="1" allowOverlap="1" wp14:anchorId="5DCAE65B" wp14:editId="47DBE451">
+          <wp:anchor distT="0" distB="0" distL="114300" distR="114300" simplePos="0" relativeHeight="251706368" behindDoc="1" locked="0" layoutInCell="1" allowOverlap="1" wp14:anchorId="60CC6607" wp14:editId="2B58D91C">
             <wp:simplePos x="0" y="0"/>
             <wp:positionH relativeFrom="page">
               <wp:align>center</wp:align>
             </wp:positionH>
             <wp:positionV relativeFrom="paragraph">
-              <wp:posOffset>291465</wp:posOffset>
+              <wp:posOffset>279400</wp:posOffset>
             </wp:positionV>
-            <wp:extent cx="7300157" cy="3676650"/>
+            <wp:extent cx="5589270" cy="3264535"/>
             <wp:effectExtent l="0" t="0" r="0" b="0"/>
             <wp:wrapTight wrapText="bothSides">
               <wp:wrapPolygon edited="0">
                 <wp:start x="0" y="0"/>
-                <wp:lineTo x="0" y="21488"/>
-                <wp:lineTo x="21532" y="21488"/>
-                <wp:lineTo x="21532" y="0"/>
+                <wp:lineTo x="0" y="21428"/>
+                <wp:lineTo x="21497" y="21428"/>
+                <wp:lineTo x="21497" y="0"/>
                 <wp:lineTo x="0" y="0"/>
               </wp:wrapPolygon>
             </wp:wrapTight>
-            <wp:docPr id="22" name="Imagem 22" descr="Diagrama&#10;&#10;Descrição gerada automaticamente"/>
+            <wp:docPr id="36" name="Imagem 36" descr="Diagrama&#10;&#10;Descrição gerada automaticamente"/>
             <wp:cNvGraphicFramePr>
               <a:graphicFrameLocks xmlns:a="http://schemas.openxmlformats.org/drawingml/2006/main" noChangeAspect="1"/>
             </wp:cNvGraphicFramePr>
@@ -28207,7 +28528,7 @@
               <a:graphicData uri="http://schemas.openxmlformats.org/drawingml/2006/picture">
                 <pic:pic xmlns:pic="http://schemas.openxmlformats.org/drawingml/2006/picture">
                   <pic:nvPicPr>
-                    <pic:cNvPr id="22" name="Imagem 22" descr="Diagrama&#10;&#10;Descrição gerada automaticamente"/>
+                    <pic:cNvPr id="36" name="Imagem 36" descr="Diagrama&#10;&#10;Descrição gerada automaticamente"/>
                     <pic:cNvPicPr/>
                   </pic:nvPicPr>
                   <pic:blipFill>
@@ -28225,7 +28546,7 @@
                   <pic:spPr>
                     <a:xfrm>
                       <a:off x="0" y="0"/>
-                      <a:ext cx="7300157" cy="3676650"/>
+                      <a:ext cx="5589270" cy="3264535"/>
                     </a:xfrm>
                     <a:prstGeom prst="rect">
                       <a:avLst/>
@@ -28253,7 +28574,7 @@
         </w:rPr>
         <w:t>Parte 3</w:t>
       </w:r>
-      <w:bookmarkEnd w:id="104"/>
+      <w:bookmarkEnd w:id="102"/>
     </w:p>
     <w:p>
       <w:pPr>
@@ -28271,38 +28592,37 @@
           <w:szCs w:val="28"/>
         </w:rPr>
       </w:pPr>
-      <w:bookmarkStart w:id="105" w:name="_Toc116681591"/>
-      <w:r>
-        <w:rPr>
-          <w:rFonts w:ascii="Arial" w:hAnsi="Arial" w:cs="Arial"/>
-          <w:b/>
-          <w:bCs/>
-          <w:noProof/>
+      <w:bookmarkStart w:id="103" w:name="_Toc116681591"/>
+      <w:r>
+        <w:rPr>
+          <w:rFonts w:ascii="Arial" w:hAnsi="Arial" w:cs="Arial"/>
+          <w:b/>
+          <w:bCs/>
           <w:sz w:val="28"/>
           <w:szCs w:val="28"/>
         </w:rPr>
         <w:lastRenderedPageBreak/>
         <w:drawing>
-          <wp:anchor distT="0" distB="0" distL="114300" distR="114300" simplePos="0" relativeHeight="251680768" behindDoc="1" locked="0" layoutInCell="1" allowOverlap="1" wp14:anchorId="767AC5D9" wp14:editId="66CDEE70">
+          <wp:anchor distT="0" distB="0" distL="114300" distR="114300" simplePos="0" relativeHeight="251707392" behindDoc="1" locked="0" layoutInCell="1" allowOverlap="1" wp14:anchorId="3810DE07" wp14:editId="0E953593">
             <wp:simplePos x="0" y="0"/>
-            <wp:positionH relativeFrom="margin">
+            <wp:positionH relativeFrom="page">
               <wp:align>center</wp:align>
             </wp:positionH>
             <wp:positionV relativeFrom="paragraph">
-              <wp:posOffset>485775</wp:posOffset>
+              <wp:posOffset>463937</wp:posOffset>
             </wp:positionV>
-            <wp:extent cx="6696075" cy="4046220"/>
-            <wp:effectExtent l="0" t="0" r="9525" b="0"/>
+            <wp:extent cx="6990715" cy="3784600"/>
+            <wp:effectExtent l="0" t="0" r="635" b="6350"/>
             <wp:wrapTight wrapText="bothSides">
               <wp:wrapPolygon edited="0">
                 <wp:start x="0" y="0"/>
-                <wp:lineTo x="0" y="21458"/>
-                <wp:lineTo x="21569" y="21458"/>
-                <wp:lineTo x="21569" y="0"/>
+                <wp:lineTo x="0" y="21528"/>
+                <wp:lineTo x="21543" y="21528"/>
+                <wp:lineTo x="21543" y="0"/>
                 <wp:lineTo x="0" y="0"/>
               </wp:wrapPolygon>
             </wp:wrapTight>
-            <wp:docPr id="23" name="Imagem 23" descr="Diagrama&#10;&#10;Descrição gerada automaticamente"/>
+            <wp:docPr id="37" name="Imagem 37" descr="Diagrama&#10;&#10;Descrição gerada automaticamente"/>
             <wp:cNvGraphicFramePr>
               <a:graphicFrameLocks xmlns:a="http://schemas.openxmlformats.org/drawingml/2006/main" noChangeAspect="1"/>
             </wp:cNvGraphicFramePr>
@@ -28310,7 +28630,7 @@
               <a:graphicData uri="http://schemas.openxmlformats.org/drawingml/2006/picture">
                 <pic:pic xmlns:pic="http://schemas.openxmlformats.org/drawingml/2006/picture">
                   <pic:nvPicPr>
-                    <pic:cNvPr id="23" name="Imagem 23" descr="Diagrama&#10;&#10;Descrição gerada automaticamente"/>
+                    <pic:cNvPr id="37" name="Imagem 37" descr="Diagrama&#10;&#10;Descrição gerada automaticamente"/>
                     <pic:cNvPicPr/>
                   </pic:nvPicPr>
                   <pic:blipFill>
@@ -28328,7 +28648,7 @@
                   <pic:spPr>
                     <a:xfrm>
                       <a:off x="0" y="0"/>
-                      <a:ext cx="6696075" cy="4046220"/>
+                      <a:ext cx="6990715" cy="3784600"/>
                     </a:xfrm>
                     <a:prstGeom prst="rect">
                       <a:avLst/>
@@ -28356,7 +28676,7 @@
         </w:rPr>
         <w:t>Parte 4</w:t>
       </w:r>
-      <w:bookmarkEnd w:id="105"/>
+      <w:bookmarkEnd w:id="103"/>
     </w:p>
     <w:p>
       <w:pPr>

</xml_diff>